<commit_message>
Revisions on intro paragraph
</commit_message>
<xml_diff>
--- a/output/chuckmeyer-resume.docx
+++ b/output/chuckmeyer-resume.docx
@@ -100,37 +100,31 @@
         <w:pStyle w:val="FirstParagraph"/>
       </w:pPr>
       <w:r>
-        <w:t xml:space="preserve">I’m interested in a role building a Developer Relations practice. I am an</w:t>
-      </w:r>
-      <w:r>
-        <w:t xml:space="preserve"> </w:t>
-      </w:r>
-      <w:r>
-        <w:t xml:space="preserve">engineering generalist who has dabbled in API-based development, security,</w:t>
-      </w:r>
-      <w:r>
-        <w:t xml:space="preserve"> </w:t>
-      </w:r>
-      <w:r>
-        <w:t xml:space="preserve">DevOps, and cloud technologies. I have a keen interest in solving problems and</w:t>
-      </w:r>
-      <w:r>
-        <w:t xml:space="preserve"> </w:t>
-      </w:r>
-      <w:r>
-        <w:t xml:space="preserve">communicating those solutions to others. I have designed, coded, deployed,</w:t>
-      </w:r>
-      <w:r>
-        <w:t xml:space="preserve"> </w:t>
-      </w:r>
-      <w:r>
-        <w:t xml:space="preserve">blogged, presented and managed for engineering teams across just about every</w:t>
-      </w:r>
-      <w:r>
-        <w:t xml:space="preserve"> </w:t>
-      </w:r>
-      <w:r>
-        <w:t xml:space="preserve">vertical – from FinTech to gaming to government.</w:t>
+        <w:t xml:space="preserve">I am an engineering generalist who has dabbled in API-based development,</w:t>
+      </w:r>
+      <w:r>
+        <w:t xml:space="preserve"> </w:t>
+      </w:r>
+      <w:r>
+        <w:t xml:space="preserve">security, DevOps, and cloud technologies. I have a keen interest in solving</w:t>
+      </w:r>
+      <w:r>
+        <w:t xml:space="preserve"> </w:t>
+      </w:r>
+      <w:r>
+        <w:t xml:space="preserve">problems and communicating those solutions to others. I have designed, coded,</w:t>
+      </w:r>
+      <w:r>
+        <w:t xml:space="preserve"> </w:t>
+      </w:r>
+      <w:r>
+        <w:t xml:space="preserve">deployed, blogged, presented and managed for engineering teams across just about</w:t>
+      </w:r>
+      <w:r>
+        <w:t xml:space="preserve"> </w:t>
+      </w:r>
+      <w:r>
+        <w:t xml:space="preserve">every vertical – from FinTech to gaming to government.</w:t>
       </w:r>
     </w:p>
     <w:p>

</xml_diff>

<commit_message>
Final polish of Algolia contant
</commit_message>
<xml_diff>
--- a/output/chuckmeyer-resume.docx
+++ b/output/chuckmeyer-resume.docx
@@ -6,7 +6,7 @@
       <w:tblPr>
         <w:tblStyle w:val="Table"/>
         <w:tblW w:type="pct" w:w="0.0"/>
-        <w:tblLook w:firstRow="0"/>
+        <w:tblLook w:firstRow="0" w:lastRow="0" w:firstColumn="0" w:lastColumn="0" w:noHBand="0" w:noVBand="0" w:val="0000"/>
       </w:tblPr>
       <w:tblGrid/>
       <w:tr>
@@ -18,6 +18,7 @@
             </w:pPr>
             <w:r>
               <w:rPr>
+                <w:bCs/>
                 <w:b/>
               </w:rPr>
               <w:t xml:space="preserve">CHUCK MEYER</w:t>
@@ -85,46 +86,21 @@
         </w:tc>
       </w:tr>
     </w:tbl>
+    <w:bookmarkStart w:id="20" w:name="summary"/>
     <w:p>
       <w:pPr>
         <w:pStyle w:val="Heading2"/>
       </w:pPr>
-      <w:bookmarkStart w:id="20" w:name="summary"/>
       <w:r>
         <w:t xml:space="preserve">SUMMARY</w:t>
       </w:r>
-      <w:bookmarkEnd w:id="20"/>
     </w:p>
     <w:p>
       <w:pPr>
         <w:pStyle w:val="FirstParagraph"/>
       </w:pPr>
       <w:r>
-        <w:t xml:space="preserve">I am an engineering generalist who has dabbled in API-based development,</w:t>
-      </w:r>
-      <w:r>
-        <w:t xml:space="preserve"> </w:t>
-      </w:r>
-      <w:r>
-        <w:t xml:space="preserve">security, DevOps, and cloud technologies. I have a keen interest in solving</w:t>
-      </w:r>
-      <w:r>
-        <w:t xml:space="preserve"> </w:t>
-      </w:r>
-      <w:r>
-        <w:t xml:space="preserve">problems and communicating those solutions to others. I have designed, coded,</w:t>
-      </w:r>
-      <w:r>
-        <w:t xml:space="preserve"> </w:t>
-      </w:r>
-      <w:r>
-        <w:t xml:space="preserve">deployed, blogged, presented and managed for engineering teams across just about</w:t>
-      </w:r>
-      <w:r>
-        <w:t xml:space="preserve"> </w:t>
-      </w:r>
-      <w:r>
-        <w:t xml:space="preserve">every vertical – from FinTech to gaming to government.</w:t>
+        <w:t xml:space="preserve">I am an engineering generalist who has dabbled in API-based development, security, DevOps, and cloud technologies. I have a keen interest in solving problems and communicating those solutions to others. I have designed, coded, deployed, blogged, presented and managed for engineering teams from FinTech to SaaS to government.</w:t>
       </w:r>
     </w:p>
     <w:p>
@@ -132,38 +108,124 @@
         <w:pStyle w:val="BodyText"/>
       </w:pPr>
       <w:r>
-        <w:t xml:space="preserve">I am a builder who is fascinated with other builders. When I am excited about a</w:t>
-      </w:r>
-      <w:r>
-        <w:t xml:space="preserve"> </w:t>
-      </w:r>
-      <w:r>
-        <w:t xml:space="preserve">technology or</w:t>
-      </w:r>
-      <w:r>
-        <w:br w:type="textWrapping"/>
-      </w:r>
-      <w:r>
-        <w:t xml:space="preserve">company, that excitement shows through in everything I do.</w:t>
-      </w:r>
-    </w:p>
+        <w:t xml:space="preserve">I am a builder who enjoys working with other builders. When I am excited about a technology, that excitement shows through in everything I do.</w:t>
+      </w:r>
+    </w:p>
+    <w:bookmarkEnd w:id="20"/>
+    <w:bookmarkStart w:id="28" w:name="projects"/>
     <w:p>
       <w:pPr>
         <w:pStyle w:val="Heading2"/>
       </w:pPr>
-      <w:bookmarkStart w:id="21" w:name="accomplishments"/>
-      <w:r>
-        <w:t xml:space="preserve">ACCOMPLISHMENTS</w:t>
-      </w:r>
-      <w:bookmarkEnd w:id="21"/>
-    </w:p>
-    <w:p>
-      <w:pPr>
-        <w:pStyle w:val="Compact"/>
-        <w:numPr>
+      <w:r>
+        <w:t xml:space="preserve">PROJECTS</w:t>
+      </w:r>
+    </w:p>
+    <w:p>
+      <w:pPr>
+        <w:numPr>
+          <w:ilvl w:val="0"/>
           <w:numId w:val="1001"/>
-          <w:ilvl w:val="0"/>
-        </w:numPr>
+        </w:numPr>
+        <w:pStyle w:val="Compact"/>
+      </w:pPr>
+      <w:hyperlink r:id="rId21">
+        <w:r>
+          <w:rPr>
+            <w:rStyle w:val="Hyperlink"/>
+          </w:rPr>
+          <w:t xml:space="preserve">A/V Search</w:t>
+        </w:r>
+      </w:hyperlink>
+      <w:r>
+        <w:t xml:space="preserve"> </w:t>
+      </w:r>
+      <w:r>
+        <w:t xml:space="preserve">demo of video transcript search using Algolia</w:t>
+      </w:r>
+    </w:p>
+    <w:p>
+      <w:pPr>
+        <w:numPr>
+          <w:ilvl w:val="0"/>
+          <w:numId w:val="1001"/>
+        </w:numPr>
+        <w:pStyle w:val="Compact"/>
+      </w:pPr>
+      <w:r>
+        <w:t xml:space="preserve">Technical articles for the</w:t>
+      </w:r>
+      <w:r>
+        <w:t xml:space="preserve"> </w:t>
+      </w:r>
+      <w:hyperlink r:id="rId22">
+        <w:r>
+          <w:rPr>
+            <w:rStyle w:val="Hyperlink"/>
+          </w:rPr>
+          <w:t xml:space="preserve">AWS</w:t>
+        </w:r>
+      </w:hyperlink>
+      <w:r>
+        <w:t xml:space="preserve"> </w:t>
+      </w:r>
+      <w:r>
+        <w:t xml:space="preserve">and</w:t>
+      </w:r>
+      <w:r>
+        <w:t xml:space="preserve"> </w:t>
+      </w:r>
+      <w:hyperlink r:id="rId23">
+        <w:r>
+          <w:rPr>
+            <w:rStyle w:val="Hyperlink"/>
+          </w:rPr>
+          <w:t xml:space="preserve">Algolia</w:t>
+        </w:r>
+      </w:hyperlink>
+      <w:r>
+        <w:t xml:space="preserve"> </w:t>
+      </w:r>
+      <w:r>
+        <w:t xml:space="preserve">blogs</w:t>
+      </w:r>
+    </w:p>
+    <w:p>
+      <w:pPr>
+        <w:numPr>
+          <w:ilvl w:val="0"/>
+          <w:numId w:val="1001"/>
+        </w:numPr>
+        <w:pStyle w:val="Compact"/>
+      </w:pPr>
+      <w:r>
+        <w:t xml:space="preserve">Co-created the open source</w:t>
+      </w:r>
+      <w:r>
+        <w:t xml:space="preserve"> </w:t>
+      </w:r>
+      <w:hyperlink r:id="rId24">
+        <w:r>
+          <w:rPr>
+            <w:rStyle w:val="Hyperlink"/>
+          </w:rPr>
+          <w:t xml:space="preserve">cfn-lint</w:t>
+        </w:r>
+      </w:hyperlink>
+      <w:r>
+        <w:t xml:space="preserve"> </w:t>
+      </w:r>
+      <w:r>
+        <w:t xml:space="preserve">CloudFormation linter</w:t>
+      </w:r>
+    </w:p>
+    <w:p>
+      <w:pPr>
+        <w:numPr>
+          <w:ilvl w:val="0"/>
+          <w:numId w:val="1001"/>
+        </w:numPr>
+        <w:pStyle w:val="Compact"/>
       </w:pPr>
       <w:r>
         <w:t xml:space="preserve">Established a</w:t>
@@ -171,7 +233,7 @@
       <w:r>
         <w:t xml:space="preserve"> </w:t>
       </w:r>
-      <w:hyperlink r:id="rId22">
+      <w:hyperlink r:id="rId25">
         <w:r>
           <w:rPr>
             <w:rStyle w:val="Hyperlink"/>
@@ -188,113 +250,25 @@
     </w:p>
     <w:p>
       <w:pPr>
-        <w:pStyle w:val="Compact"/>
-        <w:numPr>
+        <w:numPr>
+          <w:ilvl w:val="0"/>
           <w:numId w:val="1001"/>
-          <w:ilvl w:val="0"/>
-        </w:numPr>
-      </w:pPr>
-      <w:r>
-        <w:t xml:space="preserve">Maintained a social media presence and monitored relevant hashtags for AWS</w:t>
-      </w:r>
-      <w:r>
-        <w:t xml:space="preserve"> </w:t>
-      </w:r>
-      <w:r>
-        <w:t xml:space="preserve">CloudFormation (</w:t>
-      </w:r>
-      <w:r>
-        <w:t xml:space="preserve">@chuckm</w:t>
-      </w:r>
-      <w:r>
-        <w:t xml:space="preserve"> </w:t>
-      </w:r>
-      <w:r>
-        <w:t xml:space="preserve">and</w:t>
-      </w:r>
-      <w:r>
-        <w:t xml:space="preserve"> </w:t>
-      </w:r>
-      <w:r>
-        <w:t xml:space="preserve">@awscloudformer</w:t>
-      </w:r>
-      <w:r>
-        <w:t xml:space="preserve">)</w:t>
-      </w:r>
-    </w:p>
-    <w:p>
-      <w:pPr>
-        <w:pStyle w:val="Compact"/>
-        <w:numPr>
-          <w:numId w:val="1001"/>
-          <w:ilvl w:val="0"/>
-        </w:numPr>
-      </w:pPr>
-      <w:r>
-        <w:t xml:space="preserve">Co-created the open source</w:t>
-      </w:r>
-      <w:r>
-        <w:t xml:space="preserve"> </w:t>
-      </w:r>
-      <w:hyperlink r:id="rId23">
-        <w:r>
-          <w:rPr>
-            <w:rStyle w:val="Hyperlink"/>
-          </w:rPr>
-          <w:t xml:space="preserve">cfn-lint</w:t>
-        </w:r>
-      </w:hyperlink>
-      <w:r>
-        <w:t xml:space="preserve"> </w:t>
-      </w:r>
-      <w:r>
-        <w:t xml:space="preserve">CloudFormation linter</w:t>
-      </w:r>
-    </w:p>
-    <w:p>
-      <w:pPr>
-        <w:pStyle w:val="Compact"/>
-        <w:numPr>
-          <w:numId w:val="1001"/>
-          <w:ilvl w:val="0"/>
-        </w:numPr>
-      </w:pPr>
-      <w:r>
-        <w:t xml:space="preserve">Published articles for the</w:t>
-      </w:r>
-      <w:r>
-        <w:t xml:space="preserve"> </w:t>
-      </w:r>
-      <w:hyperlink r:id="rId24">
-        <w:r>
-          <w:rPr>
-            <w:rStyle w:val="Hyperlink"/>
-          </w:rPr>
-          <w:t xml:space="preserve">AWS Blog</w:t>
-        </w:r>
-      </w:hyperlink>
-    </w:p>
-    <w:p>
-      <w:pPr>
-        <w:pStyle w:val="Compact"/>
-        <w:numPr>
-          <w:numId w:val="1001"/>
-          <w:ilvl w:val="0"/>
-        </w:numPr>
-      </w:pPr>
-      <w:r>
-        <w:t xml:space="preserve">Presented at Meetups and conferences, including AWS re:Invent</w:t>
-      </w:r>
-    </w:p>
-    <w:p>
-      <w:pPr>
-        <w:pStyle w:val="Compact"/>
-        <w:numPr>
+        </w:numPr>
+        <w:pStyle w:val="Compact"/>
+      </w:pPr>
+      <w:r>
+        <w:t xml:space="preserve">Meetups and conferences, including AWS re:Invent</w:t>
+      </w:r>
+    </w:p>
+    <w:p>
+      <w:pPr>
+        <w:numPr>
+          <w:ilvl w:val="1"/>
           <w:numId w:val="1002"/>
-          <w:ilvl w:val="1"/>
-        </w:numPr>
-      </w:pPr>
-      <w:hyperlink r:id="rId25">
+        </w:numPr>
+        <w:pStyle w:val="Compact"/>
+      </w:pPr>
+      <w:hyperlink r:id="rId26">
         <w:r>
           <w:rPr>
             <w:rStyle w:val="Hyperlink"/>
@@ -305,13 +279,13 @@
     </w:p>
     <w:p>
       <w:pPr>
-        <w:pStyle w:val="Compact"/>
-        <w:numPr>
+        <w:numPr>
+          <w:ilvl w:val="1"/>
           <w:numId w:val="1002"/>
-          <w:ilvl w:val="1"/>
-        </w:numPr>
-      </w:pPr>
-      <w:hyperlink r:id="rId26">
+        </w:numPr>
+        <w:pStyle w:val="Compact"/>
+      </w:pPr>
+      <w:hyperlink r:id="rId27">
         <w:r>
           <w:rPr>
             <w:rStyle w:val="Hyperlink"/>
@@ -320,27 +294,15 @@
         </w:r>
       </w:hyperlink>
     </w:p>
-    <w:p>
-      <w:pPr>
-        <w:pStyle w:val="Compact"/>
-        <w:numPr>
-          <w:numId w:val="1001"/>
-          <w:ilvl w:val="0"/>
-        </w:numPr>
-      </w:pPr>
-      <w:r>
-        <w:t xml:space="preserve">Managed teams ranging from three to twelve engineers</w:t>
-      </w:r>
-    </w:p>
+    <w:bookmarkEnd w:id="28"/>
+    <w:bookmarkStart w:id="33" w:name="employment"/>
     <w:p>
       <w:pPr>
         <w:pStyle w:val="Heading2"/>
       </w:pPr>
-      <w:bookmarkStart w:id="27" w:name="employment"/>
       <w:r>
         <w:t xml:space="preserve">EMPLOYMENT</w:t>
       </w:r>
-      <w:bookmarkEnd w:id="27"/>
     </w:p>
     <w:p>
       <w:pPr>
@@ -348,15 +310,140 @@
       </w:pPr>
       <w:r>
         <w:rPr>
+          <w:bCs/>
+          <w:b/>
+        </w:rPr>
+        <w:t xml:space="preserve">Senior Developer Advocate,</w:t>
+      </w:r>
+      <w:r>
+        <w:t xml:space="preserve"> </w:t>
+      </w:r>
+      <w:r>
+        <w:t xml:space="preserve">Algolia, August 2021 to present.</w:t>
+      </w:r>
+    </w:p>
+    <w:p>
+      <w:pPr>
+        <w:pStyle w:val="BodyText"/>
+      </w:pPr>
+      <w:r>
+        <w:t xml:space="preserve">I engage the Algolia developer community to provide support and awareness of our search and discovery platform. I’ve been doing mostly frontend development in React, but also some Python as well.</w:t>
+      </w:r>
+    </w:p>
+    <w:p>
+      <w:pPr>
+        <w:numPr>
+          <w:ilvl w:val="0"/>
+          <w:numId w:val="1003"/>
+        </w:numPr>
+        <w:pStyle w:val="Compact"/>
+      </w:pPr>
+      <w:r>
+        <w:t xml:space="preserve">I build demo applications like this</w:t>
+      </w:r>
+      <w:r>
+        <w:t xml:space="preserve"> </w:t>
+      </w:r>
+      <w:hyperlink r:id="rId29">
+        <w:r>
+          <w:rPr>
+            <w:rStyle w:val="Hyperlink"/>
+          </w:rPr>
+          <w:t xml:space="preserve">COVID-19 Geographic Map</w:t>
+        </w:r>
+      </w:hyperlink>
+      <w:r>
+        <w:t xml:space="preserve"> </w:t>
+      </w:r>
+      <w:r>
+        <w:t xml:space="preserve">and this</w:t>
+      </w:r>
+      <w:r>
+        <w:t xml:space="preserve"> </w:t>
+      </w:r>
+      <w:hyperlink r:id="rId21">
+        <w:r>
+          <w:rPr>
+            <w:rStyle w:val="Hyperlink"/>
+          </w:rPr>
+          <w:t xml:space="preserve">Video Transciption Search</w:t>
+        </w:r>
+      </w:hyperlink>
+      <w:r>
+        <w:t xml:space="preserve"> </w:t>
+      </w:r>
+      <w:r>
+        <w:t xml:space="preserve">and publish blogs explaining them</w:t>
+      </w:r>
+    </w:p>
+    <w:p>
+      <w:pPr>
+        <w:numPr>
+          <w:ilvl w:val="0"/>
+          <w:numId w:val="1003"/>
+        </w:numPr>
+        <w:pStyle w:val="Compact"/>
+      </w:pPr>
+      <w:r>
+        <w:t xml:space="preserve">I host our quarterly</w:t>
+      </w:r>
+      <w:r>
+        <w:t xml:space="preserve"> </w:t>
+      </w:r>
+      <w:hyperlink r:id="rId30">
+        <w:r>
+          <w:rPr>
+            <w:rStyle w:val="Hyperlink"/>
+          </w:rPr>
+          <w:t xml:space="preserve">Developer Conferences</w:t>
+        </w:r>
+      </w:hyperlink>
+    </w:p>
+    <w:p>
+      <w:pPr>
+        <w:numPr>
+          <w:ilvl w:val="0"/>
+          <w:numId w:val="1003"/>
+        </w:numPr>
+        <w:pStyle w:val="Compact"/>
+      </w:pPr>
+      <w:r>
+        <w:t xml:space="preserve">I host</w:t>
+      </w:r>
+      <w:r>
+        <w:t xml:space="preserve"> </w:t>
+      </w:r>
+      <w:hyperlink r:id="rId31">
+        <w:r>
+          <w:rPr>
+            <w:rStyle w:val="Hyperlink"/>
+          </w:rPr>
+          <w:t xml:space="preserve">Live Coding Sessions</w:t>
+        </w:r>
+      </w:hyperlink>
+      <w:r>
+        <w:t xml:space="preserve"> </w:t>
+      </w:r>
+      <w:r>
+        <w:t xml:space="preserve">with our partners</w:t>
+      </w:r>
+    </w:p>
+    <w:p>
+      <w:pPr>
+        <w:pStyle w:val="FirstParagraph"/>
+      </w:pPr>
+      <w:r>
+        <w:rPr>
+          <w:bCs/>
           <w:b/>
         </w:rPr>
         <w:t xml:space="preserve">Senior Engineer, Developer Relations and Integrations,</w:t>
       </w:r>
       <w:r>
-        <w:br w:type="textWrapping"/>
-      </w:r>
-      <w:r>
-        <w:t xml:space="preserve">Bold Penguin, March 2019 to present.</w:t>
+        <w:br/>
+      </w:r>
+      <w:r>
+        <w:t xml:space="preserve">Bold Penguin, March 2019 to August 2021.</w:t>
       </w:r>
     </w:p>
     <w:p>
@@ -364,13 +451,13 @@
         <w:pStyle w:val="BodyText"/>
       </w:pPr>
       <w:r>
-        <w:t xml:space="preserve">I report to the CTO and work with our partners to accelerate their integrations</w:t>
-      </w:r>
-      <w:r>
-        <w:t xml:space="preserve"> </w:t>
-      </w:r>
-      <w:r>
-        <w:t xml:space="preserve">with our products. This ranges from a single developer linking their</w:t>
+        <w:t xml:space="preserve">I worked with our partners to accelerate their integrations</w:t>
+      </w:r>
+      <w:r>
+        <w:t xml:space="preserve"> </w:t>
+      </w:r>
+      <w:r>
+        <w:t xml:space="preserve">with our products. This ranged from single developers linking their</w:t>
       </w:r>
       <w:r>
         <w:t xml:space="preserve"> </w:t>
@@ -387,65 +474,59 @@
     </w:p>
     <w:p>
       <w:pPr>
-        <w:pStyle w:val="Compact"/>
-        <w:numPr>
-          <w:numId w:val="1003"/>
-          <w:ilvl w:val="0"/>
-        </w:numPr>
-      </w:pPr>
-      <w:r>
-        <w:t xml:space="preserve">I interact with our partners via meetings, email, and slack to answer</w:t>
-      </w:r>
-      <w:r>
-        <w:t xml:space="preserve"> </w:t>
-      </w:r>
-      <w:r>
-        <w:t xml:space="preserve">questions and gather product feedback.</w:t>
-      </w:r>
-    </w:p>
-    <w:p>
-      <w:pPr>
-        <w:pStyle w:val="Compact"/>
-        <w:numPr>
-          <w:numId w:val="1003"/>
-          <w:ilvl w:val="0"/>
-        </w:numPr>
-      </w:pPr>
-      <w:r>
-        <w:t xml:space="preserve">I work with our product teams advocating for partner enhancements.</w:t>
-      </w:r>
-    </w:p>
-    <w:p>
-      <w:pPr>
-        <w:pStyle w:val="Compact"/>
-        <w:numPr>
-          <w:numId w:val="1003"/>
-          <w:ilvl w:val="0"/>
-        </w:numPr>
-      </w:pPr>
-      <w:r>
-        <w:t xml:space="preserve">I improve our product documentation based on partner feedback.</w:t>
-      </w:r>
-    </w:p>
-    <w:p>
-      <w:pPr>
-        <w:pStyle w:val="Compact"/>
-        <w:numPr>
-          <w:numId w:val="1003"/>
-          <w:ilvl w:val="0"/>
-        </w:numPr>
-      </w:pPr>
-      <w:r>
-        <w:t xml:space="preserve">I write and provide coding examples and best practices.</w:t>
-      </w:r>
-    </w:p>
-    <w:p>
-      <w:pPr>
-        <w:pStyle w:val="Compact"/>
-        <w:numPr>
-          <w:numId w:val="1003"/>
-          <w:ilvl w:val="0"/>
-        </w:numPr>
+        <w:numPr>
+          <w:ilvl w:val="0"/>
+          <w:numId w:val="1004"/>
+        </w:numPr>
+        <w:pStyle w:val="Compact"/>
+      </w:pPr>
+      <w:r>
+        <w:t xml:space="preserve">I engaged directly with partners to answer questions and gather product feedback.</w:t>
+      </w:r>
+    </w:p>
+    <w:p>
+      <w:pPr>
+        <w:numPr>
+          <w:ilvl w:val="0"/>
+          <w:numId w:val="1004"/>
+        </w:numPr>
+        <w:pStyle w:val="Compact"/>
+      </w:pPr>
+      <w:r>
+        <w:t xml:space="preserve">I worked with our product teams advocating for partner enhancements.</w:t>
+      </w:r>
+    </w:p>
+    <w:p>
+      <w:pPr>
+        <w:numPr>
+          <w:ilvl w:val="0"/>
+          <w:numId w:val="1004"/>
+        </w:numPr>
+        <w:pStyle w:val="Compact"/>
+      </w:pPr>
+      <w:r>
+        <w:t xml:space="preserve">I maintained our product documentation.</w:t>
+      </w:r>
+    </w:p>
+    <w:p>
+      <w:pPr>
+        <w:numPr>
+          <w:ilvl w:val="0"/>
+          <w:numId w:val="1004"/>
+        </w:numPr>
+        <w:pStyle w:val="Compact"/>
+      </w:pPr>
+      <w:r>
+        <w:t xml:space="preserve">I wrote coding examples and best practices.</w:t>
+      </w:r>
+    </w:p>
+    <w:p>
+      <w:pPr>
+        <w:numPr>
+          <w:ilvl w:val="0"/>
+          <w:numId w:val="1004"/>
+        </w:numPr>
+        <w:pStyle w:val="Compact"/>
       </w:pPr>
       <w:r>
         <w:t xml:space="preserve">I built a</w:t>
@@ -453,7 +534,7 @@
       <w:r>
         <w:t xml:space="preserve"> </w:t>
       </w:r>
-      <w:hyperlink r:id="rId28">
+      <w:hyperlink r:id="rId32">
         <w:r>
           <w:rPr>
             <w:rStyle w:val="Hyperlink"/>
@@ -465,13 +546,7 @@
         <w:t xml:space="preserve"> </w:t>
       </w:r>
       <w:r>
-        <w:t xml:space="preserve">consolidating all of these tools to streamline partner on-boarding and</w:t>
-      </w:r>
-      <w:r>
-        <w:t xml:space="preserve"> </w:t>
-      </w:r>
-      <w:r>
-        <w:t xml:space="preserve">increase brand awareness within the InsureTech space.</w:t>
+        <w:t xml:space="preserve">to streamline partner on-boarding</w:t>
       </w:r>
     </w:p>
     <w:p>
@@ -480,12 +555,13 @@
       </w:pPr>
       <w:r>
         <w:rPr>
+          <w:bCs/>
           <w:b/>
         </w:rPr>
         <w:t xml:space="preserve">Senior Developer Advocate, AWS CloudFormation,</w:t>
       </w:r>
       <w:r>
-        <w:br w:type="textWrapping"/>
+        <w:br/>
       </w:r>
       <w:r>
         <w:t xml:space="preserve">Amazon Web Services, August 2017 to March 2019.</w:t>
@@ -519,62 +595,50 @@
     </w:p>
     <w:p>
       <w:pPr>
-        <w:pStyle w:val="Compact"/>
-        <w:numPr>
-          <w:numId w:val="1004"/>
-          <w:ilvl w:val="0"/>
-        </w:numPr>
-      </w:pPr>
-      <w:r>
-        <w:t xml:space="preserve">I represented the developer community in service team planning sessions.</w:t>
-      </w:r>
-    </w:p>
-    <w:p>
-      <w:pPr>
-        <w:pStyle w:val="Compact"/>
-        <w:numPr>
-          <w:numId w:val="1004"/>
-          <w:ilvl w:val="0"/>
-        </w:numPr>
-      </w:pPr>
-      <w:r>
-        <w:t xml:space="preserve">I maintained AWS CloudFormation’s open source repositories.</w:t>
-      </w:r>
-    </w:p>
-    <w:p>
-      <w:pPr>
-        <w:pStyle w:val="Compact"/>
-        <w:numPr>
-          <w:numId w:val="1004"/>
-          <w:ilvl w:val="0"/>
-        </w:numPr>
-      </w:pPr>
-      <w:r>
-        <w:t xml:space="preserve">I designed and published best practices and customer solutions for AWS’ management tools blog.</w:t>
-      </w:r>
-    </w:p>
-    <w:p>
-      <w:pPr>
-        <w:pStyle w:val="Compact"/>
-        <w:numPr>
-          <w:numId w:val="1004"/>
-          <w:ilvl w:val="0"/>
-        </w:numPr>
-      </w:pPr>
-      <w:r>
-        <w:t xml:space="preserve">I spoke at meetups and conferences about infrastructure as code best practices.</w:t>
-      </w:r>
-    </w:p>
-    <w:p>
-      <w:pPr>
-        <w:pStyle w:val="Compact"/>
-        <w:numPr>
-          <w:numId w:val="1004"/>
-          <w:ilvl w:val="0"/>
-        </w:numPr>
-      </w:pPr>
-      <w:r>
-        <w:t xml:space="preserve">I met with customers to suggest improvements their infrastructure automation strategies.</w:t>
+        <w:numPr>
+          <w:ilvl w:val="0"/>
+          <w:numId w:val="1005"/>
+        </w:numPr>
+        <w:pStyle w:val="Compact"/>
+      </w:pPr>
+      <w:r>
+        <w:t xml:space="preserve">Represented the developer community in service team planning sessions</w:t>
+      </w:r>
+    </w:p>
+    <w:p>
+      <w:pPr>
+        <w:numPr>
+          <w:ilvl w:val="0"/>
+          <w:numId w:val="1005"/>
+        </w:numPr>
+        <w:pStyle w:val="Compact"/>
+      </w:pPr>
+      <w:r>
+        <w:t xml:space="preserve">Maintained AWS CloudFormation’s open source repositories.</w:t>
+      </w:r>
+    </w:p>
+    <w:p>
+      <w:pPr>
+        <w:numPr>
+          <w:ilvl w:val="0"/>
+          <w:numId w:val="1005"/>
+        </w:numPr>
+        <w:pStyle w:val="Compact"/>
+      </w:pPr>
+      <w:r>
+        <w:t xml:space="preserve">Designed and published best practices and solutions for AWS’ management tools blog</w:t>
+      </w:r>
+    </w:p>
+    <w:p>
+      <w:pPr>
+        <w:numPr>
+          <w:ilvl w:val="0"/>
+          <w:numId w:val="1005"/>
+        </w:numPr>
+        <w:pStyle w:val="Compact"/>
+      </w:pPr>
+      <w:r>
+        <w:t xml:space="preserve">Engaged with customers at meetups and conferences about infrastructure as code best practices</w:t>
       </w:r>
     </w:p>
     <w:p>
@@ -583,12 +647,13 @@
       </w:pPr>
       <w:r>
         <w:rPr>
+          <w:bCs/>
           <w:b/>
         </w:rPr>
         <w:t xml:space="preserve">Security Solution Architect,</w:t>
       </w:r>
       <w:r>
-        <w:br w:type="textWrapping"/>
+        <w:br/>
       </w:r>
       <w:r>
         <w:t xml:space="preserve">Amazon Web Services, April 2016 to August 2017.</w:t>
@@ -616,68 +681,50 @@
     </w:p>
     <w:p>
       <w:pPr>
-        <w:pStyle w:val="Compact"/>
-        <w:numPr>
-          <w:numId w:val="1005"/>
-          <w:ilvl w:val="0"/>
-        </w:numPr>
-      </w:pPr>
-      <w:r>
-        <w:t xml:space="preserve">I reviewed customer cloud network topologies.</w:t>
-      </w:r>
-    </w:p>
-    <w:p>
-      <w:pPr>
-        <w:pStyle w:val="Compact"/>
-        <w:numPr>
-          <w:numId w:val="1005"/>
-          <w:ilvl w:val="0"/>
-        </w:numPr>
-      </w:pPr>
-      <w:r>
-        <w:t xml:space="preserve">I created AWS security labs for conferences, summits, and loft</w:t>
-      </w:r>
-      <w:r>
-        <w:t xml:space="preserve"> </w:t>
-      </w:r>
-      <w:r>
-        <w:t xml:space="preserve">events.</w:t>
-      </w:r>
-    </w:p>
-    <w:p>
-      <w:pPr>
-        <w:pStyle w:val="Compact"/>
-        <w:numPr>
-          <w:numId w:val="1005"/>
-          <w:ilvl w:val="0"/>
-        </w:numPr>
-      </w:pPr>
-      <w:r>
-        <w:t xml:space="preserve">I coached customers on moving away from network perimeter controls toward</w:t>
-      </w:r>
-      <w:r>
-        <w:t xml:space="preserve"> </w:t>
-      </w:r>
-      <w:r>
-        <w:t xml:space="preserve">cloud-native solutions</w:t>
-      </w:r>
-    </w:p>
-    <w:p>
-      <w:pPr>
-        <w:pStyle w:val="Compact"/>
-        <w:numPr>
-          <w:numId w:val="1005"/>
-          <w:ilvl w:val="0"/>
-        </w:numPr>
-      </w:pPr>
-      <w:r>
-        <w:t xml:space="preserve">I helped customers understand actual risks and appropriate controls to secure</w:t>
-      </w:r>
-      <w:r>
-        <w:t xml:space="preserve"> </w:t>
-      </w:r>
-      <w:r>
-        <w:t xml:space="preserve">their data at rest and in transit.</w:t>
+        <w:numPr>
+          <w:ilvl w:val="0"/>
+          <w:numId w:val="1006"/>
+        </w:numPr>
+        <w:pStyle w:val="Compact"/>
+      </w:pPr>
+      <w:r>
+        <w:t xml:space="preserve">Reviewed customer cloud network topologies</w:t>
+      </w:r>
+    </w:p>
+    <w:p>
+      <w:pPr>
+        <w:numPr>
+          <w:ilvl w:val="0"/>
+          <w:numId w:val="1006"/>
+        </w:numPr>
+        <w:pStyle w:val="Compact"/>
+      </w:pPr>
+      <w:r>
+        <w:t xml:space="preserve">Created AWS security labs for bootcamps, summits, and loft events.</w:t>
+      </w:r>
+    </w:p>
+    <w:p>
+      <w:pPr>
+        <w:numPr>
+          <w:ilvl w:val="0"/>
+          <w:numId w:val="1006"/>
+        </w:numPr>
+        <w:pStyle w:val="Compact"/>
+      </w:pPr>
+      <w:r>
+        <w:t xml:space="preserve">I helped customers move away from network perimeter controls toward cloud-native solutions</w:t>
+      </w:r>
+    </w:p>
+    <w:p>
+      <w:pPr>
+        <w:numPr>
+          <w:ilvl w:val="0"/>
+          <w:numId w:val="1006"/>
+        </w:numPr>
+        <w:pStyle w:val="Compact"/>
+      </w:pPr>
+      <w:r>
+        <w:t xml:space="preserve">I helped customers understand risks and appropriate controls to secure their data at rest and in transit</w:t>
       </w:r>
     </w:p>
     <w:p>
@@ -686,6 +733,7 @@
       </w:pPr>
       <w:r>
         <w:rPr>
+          <w:bCs/>
           <w:b/>
         </w:rPr>
         <w:t xml:space="preserve">Senior Professional Services Consultant</w:t>
@@ -694,7 +742,7 @@
         <w:t xml:space="preserve">,</w:t>
       </w:r>
       <w:r>
-        <w:br w:type="textWrapping"/>
+        <w:br/>
       </w:r>
       <w:r>
         <w:t xml:space="preserve">Amazon Web Services, New York, NY, July 2013 to April 2016.</w:t>
@@ -705,79 +753,37 @@
         <w:pStyle w:val="BodyText"/>
       </w:pPr>
       <w:r>
-        <w:t xml:space="preserve">I helped large enterprises migrate critical workloads to AWS and integrate</w:t>
-      </w:r>
-      <w:r>
-        <w:t xml:space="preserve"> </w:t>
-      </w:r>
-      <w:r>
-        <w:t xml:space="preserve">Amazon's web services with their existing on-premises systems. I championed</w:t>
-      </w:r>
-      <w:r>
-        <w:t xml:space="preserve"> </w:t>
-      </w:r>
-      <w:r>
-        <w:t xml:space="preserve">repeatable, secure deployment of infrastructure and applications through CI/CD</w:t>
-      </w:r>
-      <w:r>
-        <w:t xml:space="preserve"> </w:t>
-      </w:r>
-      <w:r>
-        <w:t xml:space="preserve">and configuration management along with the application of DevOps best</w:t>
-      </w:r>
-      <w:r>
-        <w:t xml:space="preserve"> </w:t>
-      </w:r>
-      <w:r>
-        <w:t xml:space="preserve">practices.</w:t>
-      </w:r>
-    </w:p>
-    <w:p>
-      <w:pPr>
-        <w:pStyle w:val="Compact"/>
-        <w:numPr>
-          <w:numId w:val="1006"/>
-          <w:ilvl w:val="0"/>
-        </w:numPr>
-      </w:pPr>
-      <w:r>
-        <w:t xml:space="preserve">I built a pipeline for hardening RHEL7 Amazon Machine</w:t>
-      </w:r>
-      <w:r>
-        <w:t xml:space="preserve"> </w:t>
-      </w:r>
-      <w:r>
-        <w:t xml:space="preserve">Images to help my customer achieve PCI compliance (Packer,</w:t>
-      </w:r>
-      <w:r>
-        <w:t xml:space="preserve"> </w:t>
-      </w:r>
-      <w:r>
-        <w:t xml:space="preserve">Puppet, and CloudFormation wrapped in custom Python code)</w:t>
-      </w:r>
-    </w:p>
-    <w:p>
-      <w:pPr>
-        <w:pStyle w:val="Compact"/>
-        <w:numPr>
-          <w:numId w:val="1006"/>
-          <w:ilvl w:val="0"/>
-        </w:numPr>
-      </w:pPr>
-      <w:r>
-        <w:t xml:space="preserve">Cnstructed a CI/CD pipeline for deploying AWS IAM Roles and Policies to meet</w:t>
-      </w:r>
-      <w:r>
-        <w:t xml:space="preserve"> </w:t>
-      </w:r>
-      <w:r>
-        <w:t xml:space="preserve">delegation of duties requirements (CodeCommit, CodePipeline, Ansible, and</w:t>
-      </w:r>
-      <w:r>
-        <w:t xml:space="preserve"> </w:t>
-      </w:r>
-      <w:r>
-        <w:t xml:space="preserve">CloudFormation)</w:t>
+        <w:t xml:space="preserve">I helped large enterprises migrate to AWS and integrate Amazon's web services with their existing on-premises systems. I championed repeatable, secure deployment of infrastructure and applications through CI/CD and configuration management.</w:t>
+      </w:r>
+    </w:p>
+    <w:p>
+      <w:pPr>
+        <w:numPr>
+          <w:ilvl w:val="0"/>
+          <w:numId w:val="1007"/>
+        </w:numPr>
+        <w:pStyle w:val="Compact"/>
+      </w:pPr>
+      <w:r>
+        <w:t xml:space="preserve">Built a pipeline for hardening RHEL7 Amazon Machine</w:t>
+      </w:r>
+      <w:r>
+        <w:t xml:space="preserve"> </w:t>
+      </w:r>
+      <w:r>
+        <w:t xml:space="preserve">Images for PCI compliance in Elastic Beanstalk (Packer, Puppet, and CloudFormation with custom Python code)</w:t>
+      </w:r>
+    </w:p>
+    <w:p>
+      <w:pPr>
+        <w:numPr>
+          <w:ilvl w:val="0"/>
+          <w:numId w:val="1007"/>
+        </w:numPr>
+        <w:pStyle w:val="Compact"/>
+      </w:pPr>
+      <w:r>
+        <w:t xml:space="preserve">Cnstructed a CI/CD pipeline for deploying AWS IAM Roles and Policies for delegation of duties requirements (CodeCommit, CodePipeline, Ansible, and CloudFormation)</w:t>
       </w:r>
     </w:p>
     <w:p>
@@ -786,12 +792,13 @@
       </w:pPr>
       <w:r>
         <w:rPr>
+          <w:bCs/>
           <w:b/>
         </w:rPr>
         <w:t xml:space="preserve">Web Security Manager,</w:t>
       </w:r>
       <w:r>
-        <w:br w:type="textWrapping"/>
+        <w:br/>
       </w:r>
       <w:r>
         <w:t xml:space="preserve">Federal Reserve/HP, Herndon, VA, January 2013 to July 2013.</w:t>
@@ -802,33 +809,14 @@
         <w:pStyle w:val="BodyText"/>
       </w:pPr>
       <w:r>
-        <w:t xml:space="preserve">I managed a technical team of twelve focused on web application/web service access</w:t>
-      </w:r>
-      <w:r>
-        <w:t xml:space="preserve"> </w:t>
-      </w:r>
-      <w:r>
-        <w:t xml:space="preserve">control. The team consisted of SMEs for access management (SiteMinder),</w:t>
-      </w:r>
-      <w:r>
-        <w:t xml:space="preserve"> </w:t>
-      </w:r>
-      <w:r>
-        <w:t xml:space="preserve">PKI, LDAP and User Provisioning (Sun Identity Manager).</w:t>
-      </w:r>
-    </w:p>
-    <w:p>
-      <w:pPr>
-        <w:pStyle w:val="BodyText"/>
-      </w:pPr>
-      <w:r>
         <w:rPr>
+          <w:bCs/>
           <w:b/>
         </w:rPr>
         <w:t xml:space="preserve">SiteMinder/DataPower Subject Matter Expert (Consultant),</w:t>
       </w:r>
       <w:r>
-        <w:br w:type="textWrapping"/>
+        <w:br/>
       </w:r>
       <w:r>
         <w:t xml:space="preserve">Federal Reserve/HP, Herndon, VA, Feb. 2006 to January 2013.</w:t>
@@ -840,6 +828,7 @@
       </w:pPr>
       <w:r>
         <w:rPr>
+          <w:bCs/>
           <w:b/>
         </w:rPr>
         <w:t xml:space="preserve">Senior Support Engineer</w:t>
@@ -852,6 +841,7 @@
       </w:r>
       <w:r>
         <w:rPr>
+          <w:bCs/>
           <w:b/>
         </w:rPr>
         <w:t xml:space="preserve">Premier Services,</w:t>
@@ -869,6 +859,7 @@
       </w:pPr>
       <w:r>
         <w:rPr>
+          <w:bCs/>
           <w:b/>
         </w:rPr>
         <w:t xml:space="preserve">Professional Services Consultant</w:t>
@@ -889,6 +880,7 @@
       </w:pPr>
       <w:r>
         <w:rPr>
+          <w:bCs/>
           <w:b/>
         </w:rPr>
         <w:t xml:space="preserve">Web Analyst</w:t>
@@ -903,15 +895,15 @@
         <w:t xml:space="preserve">E.W. Scripps Co., Cincinnati, OH, May 1999 to November 2000.</w:t>
       </w:r>
     </w:p>
+    <w:bookmarkEnd w:id="33"/>
+    <w:bookmarkStart w:id="35" w:name="education"/>
     <w:p>
       <w:pPr>
         <w:pStyle w:val="Heading2"/>
       </w:pPr>
-      <w:bookmarkStart w:id="29" w:name="education"/>
       <w:r>
         <w:t xml:space="preserve">EDUCATION</w:t>
       </w:r>
-      <w:bookmarkEnd w:id="29"/>
     </w:p>
     <w:p>
       <w:pPr>
@@ -921,7 +913,7 @@
         <w:t xml:space="preserve">BS: Mathematics and Computer Science, BA: Literature and Writing (Cum Laude),</w:t>
       </w:r>
       <w:r>
-        <w:br w:type="textWrapping"/>
+        <w:br/>
       </w:r>
       <w:r>
         <w:t xml:space="preserve">Northern Kentucky University, KY. August 1997.</w:t>
@@ -938,10 +930,11 @@
       <w:pPr>
         <w:pStyle w:val="FirstParagraph"/>
       </w:pPr>
-      <w:hyperlink r:id="rId30">
+      <w:hyperlink r:id="rId34">
         <w:r>
           <w:rPr>
             <w:rStyle w:val="Hyperlink"/>
+            <w:iCs/>
             <w:i/>
           </w:rPr>
           <w:t xml:space="preserve">Generated from Markdown:</w:t>
@@ -949,17 +942,20 @@
       </w:hyperlink>
       <w:r>
         <w:rPr>
+          <w:iCs/>
           <w:i/>
         </w:rPr>
         <w:t xml:space="preserve"> </w:t>
       </w:r>
       <w:r>
         <w:rPr>
+          <w:iCs/>
           <w:i/>
         </w:rPr>
         <w:t xml:space="preserve">https://github.com/chuckmeyer/pandoc_resume</w:t>
       </w:r>
     </w:p>
+    <w:bookmarkEnd w:id="35"/>
     <w:sectPr/>
   </w:body>
 </w:document>
@@ -991,109 +987,6 @@
 <file path=word/numbering.xml><?xml version="1.0" encoding="utf-8"?>
 <w:numbering xmlns:w="http://schemas.openxmlformats.org/wordprocessingml/2006/main">
   <w:abstractNum w:abstractNumId="990">
-    <w:nsid w:val="170cd2de"/>
-    <w:multiLevelType w:val="multilevel"/>
-    <w:lvl w:ilvl="0">
-      <w:numFmt w:val="bullet"/>
-      <w:lvlText w:val=" "/>
-      <w:lvlJc w:val="left"/>
-      <w:pPr>
-        <w:tabs>
-          <w:tab w:val="num" w:pos="0"/>
-        </w:tabs>
-        <w:ind w:left="480" w:hanging="480"/>
-      </w:pPr>
-    </w:lvl>
-    <w:lvl w:ilvl="1">
-      <w:numFmt w:val="bullet"/>
-      <w:lvlText w:val=" "/>
-      <w:lvlJc w:val="left"/>
-      <w:pPr>
-        <w:tabs>
-          <w:tab w:val="num" w:pos="720"/>
-        </w:tabs>
-        <w:ind w:left="1200" w:hanging="480"/>
-      </w:pPr>
-    </w:lvl>
-    <w:lvl w:ilvl="2">
-      <w:numFmt w:val="bullet"/>
-      <w:lvlText w:val=" "/>
-      <w:lvlJc w:val="left"/>
-      <w:pPr>
-        <w:tabs>
-          <w:tab w:val="num" w:pos="1440"/>
-        </w:tabs>
-        <w:ind w:left="1920" w:hanging="480"/>
-      </w:pPr>
-    </w:lvl>
-    <w:lvl w:ilvl="3">
-      <w:numFmt w:val="bullet"/>
-      <w:lvlText w:val=" "/>
-      <w:lvlJc w:val="left"/>
-      <w:pPr>
-        <w:tabs>
-          <w:tab w:val="num" w:pos="2160"/>
-        </w:tabs>
-        <w:ind w:left="2640" w:hanging="480"/>
-      </w:pPr>
-    </w:lvl>
-    <w:lvl w:ilvl="4">
-      <w:numFmt w:val="bullet"/>
-      <w:lvlText w:val=" "/>
-      <w:lvlJc w:val="left"/>
-      <w:pPr>
-        <w:tabs>
-          <w:tab w:val="num" w:pos="2880"/>
-        </w:tabs>
-        <w:ind w:left="3360" w:hanging="480"/>
-      </w:pPr>
-    </w:lvl>
-    <w:lvl w:ilvl="5">
-      <w:numFmt w:val="bullet"/>
-      <w:lvlText w:val=" "/>
-      <w:lvlJc w:val="left"/>
-      <w:pPr>
-        <w:tabs>
-          <w:tab w:val="num" w:pos="3600"/>
-        </w:tabs>
-        <w:ind w:left="4080" w:hanging="480"/>
-      </w:pPr>
-    </w:lvl>
-    <w:lvl w:ilvl="6">
-      <w:numFmt w:val="bullet"/>
-      <w:lvlText w:val=" "/>
-      <w:lvlJc w:val="left"/>
-      <w:pPr>
-        <w:tabs>
-          <w:tab w:val="num" w:pos="4320"/>
-        </w:tabs>
-        <w:ind w:left="4800" w:hanging="480"/>
-      </w:pPr>
-    </w:lvl>
-    <w:lvl w:ilvl="7">
-      <w:numFmt w:val="bullet"/>
-      <w:lvlText w:val=" "/>
-      <w:lvlJc w:val="left"/>
-      <w:pPr>
-        <w:tabs>
-          <w:tab w:val="num" w:pos="5040"/>
-        </w:tabs>
-        <w:ind w:left="5520" w:hanging="480"/>
-      </w:pPr>
-    </w:lvl>
-    <w:lvl w:ilvl="8">
-      <w:numFmt w:val="bullet"/>
-      <w:lvlText w:val=" "/>
-      <w:lvlJc w:val="left"/>
-      <w:pPr>
-        <w:tabs>
-          <w:tab w:val="num" w:pos="5760"/>
-        </w:tabs>
-        <w:ind w:left="6240" w:hanging="480"/>
-      </w:pPr>
-    </w:lvl>
-  </w:abstractNum>
-  <w:abstractNum w:abstractNumId="990">
     <w:nsid w:val="2c1ae401"/>
     <w:multiLevelType w:val="multilevel"/>
     <w:lvl w:ilvl="0">
@@ -1101,10 +994,7 @@
       <w:lvlText w:val=" "/>
       <w:lvlJc w:val="left"/>
       <w:pPr>
-        <w:tabs>
-          <w:tab w:val="num" w:pos="0"/>
-        </w:tabs>
-        <w:ind w:left="480" w:hanging="480"/>
+        <w:ind w:left="720" w:hanging="480"/>
       </w:pPr>
     </w:lvl>
     <w:lvl w:ilvl="1">
@@ -1112,10 +1002,7 @@
       <w:lvlText w:val=" "/>
       <w:lvlJc w:val="left"/>
       <w:pPr>
-        <w:tabs>
-          <w:tab w:val="num" w:pos="720"/>
-        </w:tabs>
-        <w:ind w:left="1200" w:hanging="480"/>
+        <w:ind w:left="1440" w:hanging="480"/>
       </w:pPr>
     </w:lvl>
     <w:lvl w:ilvl="2">
@@ -1123,10 +1010,7 @@
       <w:lvlText w:val=" "/>
       <w:lvlJc w:val="left"/>
       <w:pPr>
-        <w:tabs>
-          <w:tab w:val="num" w:pos="1440"/>
-        </w:tabs>
-        <w:ind w:left="1920" w:hanging="480"/>
+        <w:ind w:left="2160" w:hanging="480"/>
       </w:pPr>
     </w:lvl>
     <w:lvl w:ilvl="3">
@@ -1134,10 +1018,7 @@
       <w:lvlText w:val=" "/>
       <w:lvlJc w:val="left"/>
       <w:pPr>
-        <w:tabs>
-          <w:tab w:val="num" w:pos="2160"/>
-        </w:tabs>
-        <w:ind w:left="2640" w:hanging="480"/>
+        <w:ind w:left="2880" w:hanging="480"/>
       </w:pPr>
     </w:lvl>
     <w:lvl w:ilvl="4">
@@ -1145,10 +1026,7 @@
       <w:lvlText w:val=" "/>
       <w:lvlJc w:val="left"/>
       <w:pPr>
-        <w:tabs>
-          <w:tab w:val="num" w:pos="2880"/>
-        </w:tabs>
-        <w:ind w:left="3360" w:hanging="480"/>
+        <w:ind w:left="3600" w:hanging="480"/>
       </w:pPr>
     </w:lvl>
     <w:lvl w:ilvl="5">
@@ -1156,10 +1034,7 @@
       <w:lvlText w:val=" "/>
       <w:lvlJc w:val="left"/>
       <w:pPr>
-        <w:tabs>
-          <w:tab w:val="num" w:pos="3600"/>
-        </w:tabs>
-        <w:ind w:left="4080" w:hanging="480"/>
+        <w:ind w:left="4320" w:hanging="480"/>
       </w:pPr>
     </w:lvl>
     <w:lvl w:ilvl="6">
@@ -1167,10 +1042,7 @@
       <w:lvlText w:val=" "/>
       <w:lvlJc w:val="left"/>
       <w:pPr>
-        <w:tabs>
-          <w:tab w:val="num" w:pos="4320"/>
-        </w:tabs>
-        <w:ind w:left="4800" w:hanging="480"/>
+        <w:ind w:left="5040" w:hanging="480"/>
       </w:pPr>
     </w:lvl>
     <w:lvl w:ilvl="7">
@@ -1178,10 +1050,7 @@
       <w:lvlText w:val=" "/>
       <w:lvlJc w:val="left"/>
       <w:pPr>
-        <w:tabs>
-          <w:tab w:val="num" w:pos="5040"/>
-        </w:tabs>
-        <w:ind w:left="5520" w:hanging="480"/>
+        <w:ind w:left="5760" w:hanging="480"/>
       </w:pPr>
     </w:lvl>
     <w:lvl w:ilvl="8">
@@ -1189,10 +1058,7 @@
       <w:lvlText w:val=" "/>
       <w:lvlJc w:val="left"/>
       <w:pPr>
-        <w:tabs>
-          <w:tab w:val="num" w:pos="5760"/>
-        </w:tabs>
-        <w:ind w:left="6240" w:hanging="480"/>
+        <w:ind w:left="6480" w:hanging="480"/>
       </w:pPr>
     </w:lvl>
   </w:abstractNum>
@@ -1204,10 +1070,7 @@
       <w:lvlText w:val="•"/>
       <w:lvlJc w:val="left"/>
       <w:pPr>
-        <w:tabs>
-          <w:tab w:val="num" w:pos="0"/>
-        </w:tabs>
-        <w:ind w:left="480" w:hanging="480"/>
+        <w:ind w:left="720" w:hanging="480"/>
       </w:pPr>
     </w:lvl>
     <w:lvl w:ilvl="1">
@@ -1215,10 +1078,7 @@
       <w:lvlText w:val="–"/>
       <w:lvlJc w:val="left"/>
       <w:pPr>
-        <w:tabs>
-          <w:tab w:val="num" w:pos="720"/>
-        </w:tabs>
-        <w:ind w:left="1200" w:hanging="480"/>
+        <w:ind w:left="1440" w:hanging="480"/>
       </w:pPr>
     </w:lvl>
     <w:lvl w:ilvl="2">
@@ -1226,10 +1086,7 @@
       <w:lvlText w:val="•"/>
       <w:lvlJc w:val="left"/>
       <w:pPr>
-        <w:tabs>
-          <w:tab w:val="num" w:pos="1440"/>
-        </w:tabs>
-        <w:ind w:left="1920" w:hanging="480"/>
+        <w:ind w:left="2160" w:hanging="480"/>
       </w:pPr>
     </w:lvl>
     <w:lvl w:ilvl="3">
@@ -1237,10 +1094,7 @@
       <w:lvlText w:val="–"/>
       <w:lvlJc w:val="left"/>
       <w:pPr>
-        <w:tabs>
-          <w:tab w:val="num" w:pos="2160"/>
-        </w:tabs>
-        <w:ind w:left="2640" w:hanging="480"/>
+        <w:ind w:left="2880" w:hanging="480"/>
       </w:pPr>
     </w:lvl>
     <w:lvl w:ilvl="4">
@@ -1248,10 +1102,7 @@
       <w:lvlText w:val="•"/>
       <w:lvlJc w:val="left"/>
       <w:pPr>
-        <w:tabs>
-          <w:tab w:val="num" w:pos="2880"/>
-        </w:tabs>
-        <w:ind w:left="3360" w:hanging="480"/>
+        <w:ind w:left="3600" w:hanging="480"/>
       </w:pPr>
     </w:lvl>
     <w:lvl w:ilvl="5">
@@ -1259,10 +1110,7 @@
       <w:lvlText w:val="–"/>
       <w:lvlJc w:val="left"/>
       <w:pPr>
-        <w:tabs>
-          <w:tab w:val="num" w:pos="3600"/>
-        </w:tabs>
-        <w:ind w:left="4080" w:hanging="480"/>
+        <w:ind w:left="4320" w:hanging="480"/>
       </w:pPr>
     </w:lvl>
     <w:lvl w:ilvl="6">
@@ -1270,10 +1118,7 @@
       <w:lvlText w:val="•"/>
       <w:lvlJc w:val="left"/>
       <w:pPr>
-        <w:tabs>
-          <w:tab w:val="num" w:pos="4320"/>
-        </w:tabs>
-        <w:ind w:left="4800" w:hanging="480"/>
+        <w:ind w:left="5040" w:hanging="480"/>
       </w:pPr>
     </w:lvl>
     <w:lvl w:ilvl="7">
@@ -1281,10 +1126,7 @@
       <w:lvlText w:val="–"/>
       <w:lvlJc w:val="left"/>
       <w:pPr>
-        <w:tabs>
-          <w:tab w:val="num" w:pos="5040"/>
-        </w:tabs>
-        <w:ind w:left="5520" w:hanging="480"/>
+        <w:ind w:left="5760" w:hanging="480"/>
       </w:pPr>
     </w:lvl>
     <w:lvl w:ilvl="8">
@@ -1292,16 +1134,10 @@
       <w:lvlText w:val="•"/>
       <w:lvlJc w:val="left"/>
       <w:pPr>
-        <w:tabs>
-          <w:tab w:val="num" w:pos="5760"/>
-        </w:tabs>
-        <w:ind w:left="6240" w:hanging="480"/>
+        <w:ind w:left="6480" w:hanging="480"/>
       </w:pPr>
     </w:lvl>
   </w:abstractNum>
-  <w:num w:numId="1000">
-    <w:abstractNumId w:val="990"/>
-  </w:num>
   <w:num w:numId="1000">
     <w:abstractNumId w:val="990"/>
   </w:num>
@@ -1323,6 +1159,9 @@
   <w:num w:numId="1006">
     <w:abstractNumId w:val="991"/>
   </w:num>
+  <w:num w:numId="1007">
+    <w:abstractNumId w:val="991"/>
+  </w:num>
 </w:numbering>
 </file>
 
@@ -1331,10 +1170,10 @@
   <w:docDefaults>
     <w:rPrDefault>
       <w:rPr>
-        <w:rFonts w:asciiTheme="minorHAnsi" w:eastAsiaTheme="minorHAnsi" w:hAnsiTheme="minorHAnsi" w:cstheme="minorBidi"/>
+        <w:rFonts w:asciiTheme="minorHAnsi" w:cstheme="minorBidi" w:eastAsiaTheme="minorHAnsi" w:hAnsiTheme="minorHAnsi"/>
         <w:sz w:val="24"/>
         <w:szCs w:val="24"/>
-        <w:lang w:val="en-US" w:eastAsia="en-US" w:bidi="ar-SA"/>
+        <w:lang w:bidi="ar-SA" w:eastAsia="en-US" w:val="en-US"/>
       </w:rPr>
     </w:rPrDefault>
     <w:pPrDefault>
@@ -1343,35 +1182,35 @@
       </w:pPr>
     </w:pPrDefault>
   </w:docDefaults>
-  <w:latentStyles w:defLockedState="0" w:defUIPriority="0" w:defSemiHidden="0" w:defUnhideWhenUsed="0" w:defQFormat="0" w:count="276"/>
-  <w:style w:type="paragraph" w:default="1" w:styleId="Normal">
+  <w:latentStyles w:count="276" w:defLockedState="0" w:defQFormat="0" w:defSemiHidden="0" w:defUIPriority="0" w:defUnhideWhenUsed="0"/>
+  <w:style w:default="1" w:styleId="Normal" w:type="paragraph">
     <w:name w:val="Normal"/>
     <w:qFormat/>
   </w:style>
-  <w:style w:type="paragraph" w:styleId="BodyText">
+  <w:style w:styleId="BodyText" w:type="paragraph">
     <w:name w:val="Body Text"/>
     <w:basedOn w:val="Normal"/>
     <w:link w:val="BodyTextChar"/>
     <w:pPr>
-      <w:spacing w:before="180" w:after="180"/>
-    </w:pPr>
-    <w:qFormat/>
-  </w:style>
-  <w:style w:type="paragraph" w:customStyle="1" w:styleId="FirstParagraph">
+      <w:spacing w:after="180" w:before="180"/>
+    </w:pPr>
+    <w:qFormat/>
+  </w:style>
+  <w:style w:customStyle="1" w:styleId="FirstParagraph" w:type="paragraph">
     <w:name w:val="First Paragraph"/>
     <w:basedOn w:val="BodyText"/>
     <w:next w:val="BodyText"/>
     <w:qFormat/>
   </w:style>
-  <w:style w:type="paragraph" w:customStyle="1" w:styleId="Compact">
+  <w:style w:customStyle="1" w:styleId="Compact" w:type="paragraph">
     <w:name w:val="Compact"/>
     <w:basedOn w:val="BodyText"/>
     <w:qFormat/>
     <w:pPr>
-      <w:spacing w:before="36" w:after="36"/>
-    </w:pPr>
-  </w:style>
-  <w:style w:type="paragraph" w:styleId="Title">
+      <w:spacing w:after="36" w:before="36"/>
+    </w:pPr>
+  </w:style>
+  <w:style w:styleId="Title" w:type="paragraph">
     <w:name w:val="Title"/>
     <w:basedOn w:val="Normal"/>
     <w:next w:val="BodyText"/>
@@ -1379,19 +1218,19 @@
     <w:pPr>
       <w:keepNext/>
       <w:keepLines/>
-      <w:spacing w:before="480" w:after="240"/>
+      <w:spacing w:after="240" w:before="480"/>
       <w:jc w:val="center"/>
     </w:pPr>
     <w:rPr>
-      <w:rFonts w:asciiTheme="majorHAnsi" w:eastAsiaTheme="majorEastAsia" w:hAnsiTheme="majorHAnsi" w:cstheme="majorBidi"/>
+      <w:rFonts w:asciiTheme="majorHAnsi" w:cstheme="majorBidi" w:eastAsiaTheme="majorEastAsia" w:hAnsiTheme="majorHAnsi"/>
       <w:b/>
       <w:bCs/>
-      <w:color w:val="345A8A" w:themeColor="accent1" w:themeShade="B5"/>
+      <w:color w:themeColor="accent1" w:themeShade="B5" w:val="345A8A"/>
       <w:sz w:val="36"/>
       <w:szCs w:val="36"/>
     </w:rPr>
   </w:style>
-  <w:style w:type="paragraph" w:styleId="Subtitle">
+  <w:style w:styleId="Subtitle" w:type="paragraph">
     <w:name w:val="Subtitle"/>
     <w:basedOn w:val="Title"/>
     <w:next w:val="BodyText"/>
@@ -1399,7 +1238,7 @@
     <w:pPr>
       <w:keepNext/>
       <w:keepLines/>
-      <w:spacing w:before="240" w:after="240"/>
+      <w:spacing w:after="240" w:before="240"/>
       <w:jc w:val="center"/>
     </w:pPr>
     <w:rPr>
@@ -1407,7 +1246,7 @@
       <w:szCs w:val="30"/>
     </w:rPr>
   </w:style>
-  <w:style w:type="paragraph" w:customStyle="1" w:styleId="Author">
+  <w:style w:customStyle="1" w:styleId="Author" w:type="paragraph">
     <w:name w:val="Author"/>
     <w:next w:val="BodyText"/>
     <w:qFormat/>
@@ -1417,7 +1256,7 @@
       <w:jc w:val="center"/>
     </w:pPr>
   </w:style>
-  <w:style w:type="paragraph" w:styleId="Date">
+  <w:style w:styleId="Date" w:type="paragraph">
     <w:name w:val="Date"/>
     <w:next w:val="BodyText"/>
     <w:qFormat/>
@@ -1427,7 +1266,7 @@
       <w:jc w:val="center"/>
     </w:pPr>
   </w:style>
-  <w:style w:type="paragraph" w:customStyle="1" w:styleId="Abstract">
+  <w:style w:customStyle="1" w:styleId="Abstract" w:type="paragraph">
     <w:name w:val="Abstract"/>
     <w:basedOn w:val="Normal"/>
     <w:next w:val="BodyText"/>
@@ -1435,14 +1274,14 @@
     <w:pPr>
       <w:keepNext/>
       <w:keepLines/>
-      <w:spacing w:before="300" w:after="300"/>
+      <w:spacing w:after="300" w:before="300"/>
     </w:pPr>
     <w:rPr>
       <w:sz w:val="20"/>
       <w:szCs w:val="20"/>
     </w:rPr>
   </w:style>
-  <w:style w:type="paragraph" w:styleId="Bibliography">
+  <w:style w:styleId="Bibliography" w:type="paragraph">
     <w:name w:val="Bibliography"/>
     <w:basedOn w:val="Normal"/>
     <w:next w:val="Bibliography"/>
@@ -1450,7 +1289,7 @@
     <w:pPr/>
     <w:rPr/>
   </w:style>
-  <w:style w:type="paragraph" w:styleId="Heading1">
+  <w:style w:styleId="Heading1" w:type="paragraph">
     <w:name w:val="Heading 1"/>
     <w:basedOn w:val="Normal"/>
     <w:next w:val="BodyText"/>
@@ -1459,19 +1298,19 @@
     <w:pPr>
       <w:keepNext/>
       <w:keepLines/>
-      <w:spacing w:before="480" w:after="0"/>
+      <w:spacing w:after="0" w:before="480"/>
       <w:outlineLvl w:val="0"/>
     </w:pPr>
     <w:rPr>
-      <w:rFonts w:asciiTheme="majorHAnsi" w:eastAsiaTheme="majorEastAsia" w:hAnsiTheme="majorHAnsi" w:cstheme="majorBidi"/>
+      <w:rFonts w:asciiTheme="majorHAnsi" w:cstheme="majorBidi" w:eastAsiaTheme="majorEastAsia" w:hAnsiTheme="majorHAnsi"/>
       <w:b/>
       <w:bCs/>
-      <w:color w:val="345A8A" w:themeColor="accent1" w:themeShade="B5"/>
+      <w:color w:themeColor="accent1" w:val="4F81BD"/>
       <w:sz w:val="32"/>
       <w:szCs w:val="32"/>
     </w:rPr>
   </w:style>
-  <w:style w:type="paragraph" w:styleId="Heading2">
+  <w:style w:styleId="Heading2" w:type="paragraph">
     <w:name w:val="Heading 2"/>
     <w:basedOn w:val="Normal"/>
     <w:next w:val="BodyText"/>
@@ -1481,19 +1320,19 @@
     <w:pPr>
       <w:keepNext/>
       <w:keepLines/>
-      <w:spacing w:before="200" w:after="0"/>
+      <w:spacing w:after="0" w:before="200"/>
       <w:outlineLvl w:val="1"/>
     </w:pPr>
     <w:rPr>
-      <w:rFonts w:asciiTheme="majorHAnsi" w:eastAsiaTheme="majorEastAsia" w:hAnsiTheme="majorHAnsi" w:cstheme="majorBidi"/>
+      <w:rFonts w:asciiTheme="majorHAnsi" w:cstheme="majorBidi" w:eastAsiaTheme="majorEastAsia" w:hAnsiTheme="majorHAnsi"/>
       <w:b/>
       <w:bCs/>
-      <w:color w:val="4F81BD" w:themeColor="accent1"/>
-      <w:sz w:val="32"/>
-      <w:szCs w:val="32"/>
-    </w:rPr>
-  </w:style>
-  <w:style w:type="paragraph" w:styleId="Heading3">
+      <w:color w:themeColor="accent1" w:val="4F81BD"/>
+      <w:sz w:val="28"/>
+      <w:szCs w:val="28"/>
+    </w:rPr>
+  </w:style>
+  <w:style w:styleId="Heading3" w:type="paragraph">
     <w:name w:val="Heading 3"/>
     <w:basedOn w:val="Normal"/>
     <w:next w:val="BodyText"/>
@@ -1503,19 +1342,19 @@
     <w:pPr>
       <w:keepNext/>
       <w:keepLines/>
-      <w:spacing w:before="200" w:after="0"/>
+      <w:spacing w:after="0" w:before="200"/>
       <w:outlineLvl w:val="2"/>
     </w:pPr>
     <w:rPr>
-      <w:rFonts w:asciiTheme="majorHAnsi" w:eastAsiaTheme="majorEastAsia" w:hAnsiTheme="majorHAnsi" w:cstheme="majorBidi"/>
+      <w:rFonts w:asciiTheme="majorHAnsi" w:cstheme="majorBidi" w:eastAsiaTheme="majorEastAsia" w:hAnsiTheme="majorHAnsi"/>
       <w:b/>
       <w:bCs/>
-      <w:color w:val="4F81BD" w:themeColor="accent1"/>
-      <w:sz w:val="28"/>
-      <w:szCs w:val="28"/>
-    </w:rPr>
-  </w:style>
-  <w:style w:type="paragraph" w:styleId="Heading4">
+      <w:color w:themeColor="accent1" w:val="4F81BD"/>
+      <w:sz w:val="24"/>
+      <w:szCs w:val="24"/>
+    </w:rPr>
+  </w:style>
+  <w:style w:styleId="Heading4" w:type="paragraph">
     <w:name w:val="Heading 4"/>
     <w:basedOn w:val="Normal"/>
     <w:next w:val="BodyText"/>
@@ -1525,19 +1364,19 @@
     <w:pPr>
       <w:keepNext/>
       <w:keepLines/>
-      <w:spacing w:before="200" w:after="0"/>
+      <w:spacing w:after="0" w:before="200"/>
       <w:outlineLvl w:val="3"/>
     </w:pPr>
     <w:rPr>
-      <w:rFonts w:asciiTheme="majorHAnsi" w:eastAsiaTheme="majorEastAsia" w:hAnsiTheme="majorHAnsi" w:cstheme="majorBidi"/>
-      <w:b/>
+      <w:rFonts w:asciiTheme="majorHAnsi" w:cstheme="majorBidi" w:eastAsiaTheme="majorEastAsia" w:hAnsiTheme="majorHAnsi"/>
+      <w:i/>
       <w:bCs/>
-      <w:color w:val="4F81BD" w:themeColor="accent1"/>
+      <w:color w:themeColor="accent1" w:val="4F81BD"/>
       <w:sz w:val="24"/>
       <w:szCs w:val="24"/>
     </w:rPr>
   </w:style>
-  <w:style w:type="paragraph" w:styleId="Heading5">
+  <w:style w:styleId="Heading5" w:type="paragraph">
     <w:name w:val="Heading 5"/>
     <w:basedOn w:val="Normal"/>
     <w:next w:val="BodyText"/>
@@ -1547,19 +1386,18 @@
     <w:pPr>
       <w:keepNext/>
       <w:keepLines/>
-      <w:spacing w:before="200" w:after="0"/>
+      <w:spacing w:after="0" w:before="200"/>
       <w:outlineLvl w:val="4"/>
     </w:pPr>
     <w:rPr>
-      <w:rFonts w:asciiTheme="majorHAnsi" w:eastAsiaTheme="majorEastAsia" w:hAnsiTheme="majorHAnsi" w:cstheme="majorBidi"/>
-      <w:i/>
+      <w:rFonts w:asciiTheme="majorHAnsi" w:cstheme="majorBidi" w:eastAsiaTheme="majorEastAsia" w:hAnsiTheme="majorHAnsi"/>
       <w:iCs/>
-      <w:color w:val="4F81BD" w:themeColor="accent1"/>
+      <w:color w:themeColor="accent1" w:val="4F81BD"/>
       <w:sz w:val="24"/>
       <w:szCs w:val="24"/>
     </w:rPr>
   </w:style>
-  <w:style w:type="paragraph" w:styleId="Heading6">
+  <w:style w:styleId="Heading6" w:type="paragraph">
     <w:name w:val="Heading 6"/>
     <w:basedOn w:val="Normal"/>
     <w:next w:val="BodyText"/>
@@ -1569,17 +1407,17 @@
     <w:pPr>
       <w:keepNext/>
       <w:keepLines/>
-      <w:spacing w:before="200" w:after="0"/>
+      <w:spacing w:after="0" w:before="200"/>
       <w:outlineLvl w:val="5"/>
     </w:pPr>
     <w:rPr>
-      <w:rFonts w:asciiTheme="majorHAnsi" w:eastAsiaTheme="majorEastAsia" w:hAnsiTheme="majorHAnsi" w:cstheme="majorBidi"/>
-      <w:color w:val="4F81BD" w:themeColor="accent1"/>
+      <w:rFonts w:asciiTheme="majorHAnsi" w:cstheme="majorBidi" w:eastAsiaTheme="majorEastAsia" w:hAnsiTheme="majorHAnsi"/>
+      <w:color w:themeColor="accent1" w:val="4F81BD"/>
       <w:sz w:val="24"/>
       <w:szCs w:val="24"/>
     </w:rPr>
   </w:style>
-  <w:style w:type="paragraph" w:styleId="Heading7">
+  <w:style w:styleId="Heading7" w:type="paragraph">
     <w:name w:val="Heading 7"/>
     <w:basedOn w:val="Normal"/>
     <w:next w:val="BodyText"/>
@@ -1589,17 +1427,17 @@
     <w:pPr>
       <w:keepNext/>
       <w:keepLines/>
-      <w:spacing w:before="200" w:after="0"/>
+      <w:spacing w:after="0" w:before="200"/>
       <w:outlineLvl w:val="6"/>
     </w:pPr>
     <w:rPr>
-      <w:rFonts w:asciiTheme="majorHAnsi" w:eastAsiaTheme="majorEastAsia" w:hAnsiTheme="majorHAnsi" w:cstheme="majorBidi"/>
-      <w:color w:val="4F81BD" w:themeColor="accent1"/>
+      <w:rFonts w:asciiTheme="majorHAnsi" w:cstheme="majorBidi" w:eastAsiaTheme="majorEastAsia" w:hAnsiTheme="majorHAnsi"/>
+      <w:color w:themeColor="accent1" w:val="4F81BD"/>
       <w:sz w:val="24"/>
       <w:szCs w:val="24"/>
     </w:rPr>
   </w:style>
-  <w:style w:type="paragraph" w:styleId="Heading8">
+  <w:style w:styleId="Heading8" w:type="paragraph">
     <w:name w:val="Heading 8"/>
     <w:basedOn w:val="Normal"/>
     <w:next w:val="BodyText"/>
@@ -1609,17 +1447,17 @@
     <w:pPr>
       <w:keepNext/>
       <w:keepLines/>
-      <w:spacing w:before="200" w:after="0"/>
+      <w:spacing w:after="0" w:before="200"/>
       <w:outlineLvl w:val="7"/>
     </w:pPr>
     <w:rPr>
-      <w:rFonts w:asciiTheme="majorHAnsi" w:eastAsiaTheme="majorEastAsia" w:hAnsiTheme="majorHAnsi" w:cstheme="majorBidi"/>
-      <w:color w:val="4F81BD" w:themeColor="accent1"/>
+      <w:rFonts w:asciiTheme="majorHAnsi" w:cstheme="majorBidi" w:eastAsiaTheme="majorEastAsia" w:hAnsiTheme="majorHAnsi"/>
+      <w:color w:themeColor="accent1" w:val="4F81BD"/>
       <w:sz w:val="24"/>
       <w:szCs w:val="24"/>
     </w:rPr>
   </w:style>
-  <w:style w:type="paragraph" w:styleId="Heading9">
+  <w:style w:styleId="Heading9" w:type="paragraph">
     <w:name w:val="Heading 9"/>
     <w:basedOn w:val="Normal"/>
     <w:next w:val="BodyText"/>
@@ -1629,17 +1467,17 @@
     <w:pPr>
       <w:keepNext/>
       <w:keepLines/>
-      <w:spacing w:before="200" w:after="0"/>
+      <w:spacing w:after="0" w:before="200"/>
       <w:outlineLvl w:val="8"/>
     </w:pPr>
     <w:rPr>
-      <w:rFonts w:asciiTheme="majorHAnsi" w:eastAsiaTheme="majorEastAsia" w:hAnsiTheme="majorHAnsi" w:cstheme="majorBidi"/>
-      <w:color w:val="4F81BD" w:themeColor="accent1"/>
+      <w:rFonts w:asciiTheme="majorHAnsi" w:cstheme="majorBidi" w:eastAsiaTheme="majorEastAsia" w:hAnsiTheme="majorHAnsi"/>
+      <w:color w:themeColor="accent1" w:val="4F81BD"/>
       <w:sz w:val="24"/>
       <w:szCs w:val="24"/>
     </w:rPr>
   </w:style>
-  <w:style w:type="paragraph" w:styleId="BlockText">
+  <w:style w:styleId="BlockText" w:type="paragraph">
     <w:name w:val="Block Text"/>
     <w:basedOn w:val="BodyText"/>
     <w:next w:val="BodyText"/>
@@ -1647,17 +1485,11 @@
     <w:unhideWhenUsed/>
     <w:qFormat/>
     <w:pPr>
-      <w:spacing w:before="100" w:after="100"/>
-      <w:ind w:firstLine="0"/>
-    </w:pPr>
-    <w:rPr>
-      <w:rFonts w:asciiTheme="majorHAnsi" w:eastAsiaTheme="majorEastAsia" w:hAnsiTheme="majorHAnsi" w:cstheme="majorBidi"/>
-      <w:bCs/>
-      <w:sz w:val="20"/>
-      <w:szCs w:val="20"/>
-    </w:rPr>
-  </w:style>
-  <w:style w:type="paragraph" w:styleId="FootnoteText">
+      <w:spacing w:after="100" w:before="100"/>
+      <w:ind w:firstLine="0" w:left="480" w:right="480"/>
+    </w:pPr>
+  </w:style>
+  <w:style w:styleId="FootnoteText" w:type="paragraph">
     <w:name w:val="Footnote Text"/>
     <w:basedOn w:val="Normal"/>
     <w:next w:val="FootnoteText"/>
@@ -1665,28 +1497,43 @@
     <w:unhideWhenUsed/>
     <w:qFormat/>
   </w:style>
-  <w:style w:type="character" w:default="1" w:styleId="DefaultParagraphFont">
+  <w:style w:default="1" w:styleId="DefaultParagraphFont" w:type="character">
     <w:name w:val="Default Paragraph Font"/>
     <w:semiHidden/>
     <w:unhideWhenUsed/>
   </w:style>
-  <w:style w:type="table" w:default="1" w:styleId="Table">
+  <w:style w:default="1" w:styleId="Table" w:type="table">
     <w:name w:val="Table"/>
     <w:basedOn w:val="TableNormal"/>
     <w:semiHidden/>
     <w:unhideWhenUsed/>
     <w:qFormat/>
     <w:tblPr>
-      <w:tblInd w:w="0" w:type="dxa"/>
+      <w:tblInd w:type="dxa" w:w="0"/>
       <w:tblCellMar>
-        <w:top w:w="0" w:type="dxa"/>
-        <w:left w:w="108" w:type="dxa"/>
-        <w:bottom w:w="0" w:type="dxa"/>
-        <w:right w:w="108" w:type="dxa"/>
+        <w:top w:type="dxa" w:w="0"/>
+        <w:left w:type="dxa" w:w="108"/>
+        <w:bottom w:type="dxa" w:w="0"/>
+        <w:right w:type="dxa" w:w="108"/>
       </w:tblCellMar>
     </w:tblPr>
-  </w:style>
-  <w:style w:type="paragraph" w:customStyle="1" w:styleId="DefinitionTerm">
+    <w:tblStylePr w:type="firstRow">
+      <w:tblPr>
+        <w:jc w:val="left"/>
+        <w:tblInd w:type="dxa" w:w="0"/>
+      </w:tblPr>
+      <w:trPr>
+        <w:jc w:val="left"/>
+      </w:trPr>
+      <w:tcPr>
+        <w:vAlign w:val="bottom"/>
+        <w:tcBorders>
+          <w:bottom w:val="single"/>
+        </w:tcBorders>
+      </w:tcPr>
+    </w:tblStylePr>
+  </w:style>
+  <w:style w:customStyle="1" w:styleId="DefinitionTerm" w:type="paragraph">
     <w:name w:val="Definition Term"/>
     <w:basedOn w:val="Normal"/>
     <w:next w:val="Definition"/>
@@ -1699,49 +1546,49 @@
       <w:b/>
     </w:rPr>
   </w:style>
-  <w:style w:type="paragraph" w:customStyle="1" w:styleId="Definition">
+  <w:style w:customStyle="1" w:styleId="Definition" w:type="paragraph">
     <w:name w:val="Definition"/>
     <w:basedOn w:val="Normal"/>
   </w:style>
-  <w:style w:type="paragraph" w:styleId="Caption">
+  <w:style w:styleId="Caption" w:type="paragraph">
     <w:name w:val="Caption"/>
     <w:basedOn w:val="Normal"/>
     <w:link w:val="BodyTextChar"/>
     <w:pPr>
-      <w:spacing w:before="0" w:after="120"/>
+      <w:spacing w:after="120" w:before="0"/>
     </w:pPr>
     <w:rPr>
       <w:i/>
     </w:rPr>
   </w:style>
-  <w:style w:type="paragraph" w:customStyle="1" w:styleId="TableCaption">
+  <w:style w:customStyle="1" w:styleId="TableCaption" w:type="paragraph">
     <w:name w:val="Table Caption"/>
     <w:basedOn w:val="Caption"/>
     <w:pPr>
       <w:keepNext/>
     </w:pPr>
   </w:style>
-  <w:style w:type="paragraph" w:customStyle="1" w:styleId="ImageCaption">
+  <w:style w:customStyle="1" w:styleId="ImageCaption" w:type="paragraph">
     <w:name w:val="Image Caption"/>
     <w:basedOn w:val="Caption"/>
   </w:style>
-  <w:style w:type="paragraph" w:customStyle="1" w:styleId="Figure">
+  <w:style w:customStyle="1" w:styleId="Figure" w:type="paragraph">
     <w:name w:val="Figure"/>
     <w:basedOn w:val="Normal"/>
   </w:style>
-  <w:style w:type="paragraph" w:customStyle="1" w:styleId="CaptionedFigure">
+  <w:style w:customStyle="1" w:styleId="CaptionedFigure" w:type="paragraph">
     <w:name w:val="Captioned Figure"/>
     <w:basedOn w:val="Figure"/>
     <w:pPr>
       <w:keepNext/>
     </w:pPr>
   </w:style>
-  <w:style w:type="character" w:customStyle="1" w:styleId="BodyTextChar">
+  <w:style w:customStyle="1" w:styleId="BodyTextChar" w:type="character">
     <w:name w:val="Body Text Char"/>
     <w:basedOn w:val="DefaultParagraphFont"/>
     <w:link w:val="BodyText"/>
   </w:style>
-  <w:style w:type="character" w:customStyle="1" w:styleId="VerbatimChar">
+  <w:style w:customStyle="1" w:styleId="VerbatimChar" w:type="character">
     <w:name w:val="Verbatim Char"/>
     <w:basedOn w:val="BodyTextChar"/>
     <w:rPr>
@@ -1749,21 +1596,25 @@
       <w:sz w:val="22"/>
     </w:rPr>
   </w:style>
-  <w:style w:type="character" w:styleId="FootnoteReference">
+  <w:style w:customStyle="1" w:styleId="SectionNumber" w:type="character">
+    <w:name w:val="Section Number"/>
+    <w:basedOn w:val="BodyTextChar"/>
+  </w:style>
+  <w:style w:styleId="FootnoteReference" w:type="character">
     <w:name w:val="Footnote Reference"/>
     <w:basedOn w:val="BodyTextChar"/>
     <w:rPr>
       <w:vertAlign w:val="superscript"/>
     </w:rPr>
   </w:style>
-  <w:style w:type="character" w:styleId="Hyperlink">
+  <w:style w:styleId="Hyperlink" w:type="character">
     <w:name w:val="Hyperlink"/>
     <w:basedOn w:val="BodyTextChar"/>
     <w:rPr>
-      <w:color w:val="4F81BD" w:themeColor="accent1"/>
-    </w:rPr>
-  </w:style>
-  <w:style w:type="paragraph" w:styleId="TOCHeading">
+      <w:color w:themeColor="accent1" w:val="4F81BD"/>
+    </w:rPr>
+  </w:style>
+  <w:style w:styleId="TOCHeading" w:type="paragraph">
     <w:name w:val="TOC Heading"/>
     <w:basedOn w:val="Heading1"/>
     <w:next w:val="BodyText"/>
@@ -1775,10 +1626,10 @@
       <w:outlineLvl w:val="9"/>
     </w:pPr>
     <w:rPr>
-      <w:rFonts w:asciiTheme="majorHAnsi" w:eastAsiaTheme="majorEastAsia" w:hAnsiTheme="majorHAnsi" w:cstheme="majorBidi"/>
+      <w:rFonts w:asciiTheme="majorHAnsi" w:cstheme="majorBidi" w:eastAsiaTheme="majorEastAsia" w:hAnsiTheme="majorHAnsi"/>
       <w:b w:val="0"/>
       <w:bCs w:val="0"/>
-      <w:color w:val="365F91" w:themeColor="accent1" w:themeShade="BF"/>
+      <w:color w:themeColor="accent1" w:themeShade="BF" w:val="365F91"/>
     </w:rPr>
   </w:style>
   <w:style w:type="paragraph" w:customStyle="1" w:styleId="SourceCode">

</xml_diff>

<commit_message>
Swapped demo example to battlesnake
</commit_message>
<xml_diff>
--- a/output/chuckmeyer-resume.docx
+++ b/output/chuckmeyer-resume.docx
@@ -129,20 +129,20 @@
         </w:numPr>
         <w:pStyle w:val="Compact"/>
       </w:pPr>
+      <w:r>
+        <w:t xml:space="preserve">Coding Badly</w:t>
+      </w:r>
+      <w:r>
+        <w:t xml:space="preserve"> </w:t>
+      </w:r>
       <w:hyperlink r:id="rId21">
         <w:r>
           <w:rPr>
             <w:rStyle w:val="Hyperlink"/>
           </w:rPr>
-          <w:t xml:space="preserve">A/V Search</w:t>
+          <w:t xml:space="preserve">Search Powered BattleSnake</w:t>
         </w:r>
       </w:hyperlink>
-      <w:r>
-        <w:t xml:space="preserve"> </w:t>
-      </w:r>
-      <w:r>
-        <w:t xml:space="preserve">demo of video transcript search using Algolia</w:t>
-      </w:r>
     </w:p>
     <w:p>
       <w:pPr>
@@ -295,7 +295,7 @@
       </w:hyperlink>
     </w:p>
     <w:bookmarkEnd w:id="28"/>
-    <w:bookmarkStart w:id="33" w:name="employment"/>
+    <w:bookmarkStart w:id="34" w:name="employment"/>
     <w:p>
       <w:pPr>
         <w:pStyle w:val="Heading2"/>
@@ -361,7 +361,7 @@
       <w:r>
         <w:t xml:space="preserve"> </w:t>
       </w:r>
-      <w:hyperlink r:id="rId21">
+      <w:hyperlink r:id="rId30">
         <w:r>
           <w:rPr>
             <w:rStyle w:val="Hyperlink"/>
@@ -390,7 +390,7 @@
       <w:r>
         <w:t xml:space="preserve"> </w:t>
       </w:r>
-      <w:hyperlink r:id="rId30">
+      <w:hyperlink r:id="rId31">
         <w:r>
           <w:rPr>
             <w:rStyle w:val="Hyperlink"/>
@@ -413,7 +413,7 @@
       <w:r>
         <w:t xml:space="preserve"> </w:t>
       </w:r>
-      <w:hyperlink r:id="rId31">
+      <w:hyperlink r:id="rId32">
         <w:r>
           <w:rPr>
             <w:rStyle w:val="Hyperlink"/>
@@ -534,7 +534,7 @@
       <w:r>
         <w:t xml:space="preserve"> </w:t>
       </w:r>
-      <w:hyperlink r:id="rId32">
+      <w:hyperlink r:id="rId33">
         <w:r>
           <w:rPr>
             <w:rStyle w:val="Hyperlink"/>
@@ -895,8 +895,8 @@
         <w:t xml:space="preserve">E.W. Scripps Co., Cincinnati, OH, May 1999 to November 2000.</w:t>
       </w:r>
     </w:p>
-    <w:bookmarkEnd w:id="33"/>
-    <w:bookmarkStart w:id="35" w:name="education"/>
+    <w:bookmarkEnd w:id="34"/>
+    <w:bookmarkStart w:id="36" w:name="education"/>
     <w:p>
       <w:pPr>
         <w:pStyle w:val="Heading2"/>
@@ -930,7 +930,7 @@
       <w:pPr>
         <w:pStyle w:val="FirstParagraph"/>
       </w:pPr>
-      <w:hyperlink r:id="rId34">
+      <w:hyperlink r:id="rId35">
         <w:r>
           <w:rPr>
             <w:rStyle w:val="Hyperlink"/>
@@ -955,7 +955,7 @@
         <w:t xml:space="preserve">https://github.com/chuckmeyer/pandoc_resume</w:t>
       </w:r>
     </w:p>
-    <w:bookmarkEnd w:id="35"/>
+    <w:bookmarkEnd w:id="36"/>
     <w:sectPr/>
   </w:body>
 </w:document>

</xml_diff>

<commit_message>
Refresh to update some content links and truncate some older work experience
</commit_message>
<xml_diff>
--- a/output/chuckmeyer-resume.docx
+++ b/output/chuckmeyer-resume.docx
@@ -80,7 +80,7 @@
               <w:jc w:val="right"/>
             </w:pPr>
             <w:r>
-              <w:t xml:space="preserve">347-419-0836</w:t>
+              <w:t xml:space="preserve">+1(347)419-0836</w:t>
             </w:r>
           </w:p>
         </w:tc>
@@ -100,18 +100,28 @@
         <w:pStyle w:val="FirstParagraph"/>
       </w:pPr>
       <w:r>
-        <w:t xml:space="preserve">I am an engineering generalist who has dabbled in API-based development, security, DevOps, and cloud technologies. I have a keen interest in solving problems and communicating those solutions to others. I have designed, coded, deployed, blogged, presented and managed for engineering teams from FinTech to SaaS to government.</w:t>
-      </w:r>
-    </w:p>
-    <w:p>
-      <w:pPr>
-        <w:pStyle w:val="BodyText"/>
-      </w:pPr>
-      <w:r>
-        <w:t xml:space="preserve">I am a builder who enjoys working with other builders. When I am excited about a technology, that excitement shows through in everything I do.</w:t>
+        <w:t xml:space="preserve">I am an engineering generalist who enjoys chatting with other builders. When I am excited about a technology, that excitement shows through in everything I do. I code a bit, write a bit, and ask lots of questions.</w:t>
       </w:r>
     </w:p>
     <w:bookmarkEnd w:id="20"/>
+    <w:bookmarkStart w:id="21" w:name="tech-stack"/>
+    <w:p>
+      <w:pPr>
+        <w:pStyle w:val="Heading2"/>
+      </w:pPr>
+      <w:r>
+        <w:t xml:space="preserve">TECH STACK</w:t>
+      </w:r>
+    </w:p>
+    <w:p>
+      <w:pPr>
+        <w:pStyle w:val="FirstParagraph"/>
+      </w:pPr>
+      <w:r>
+        <w:t xml:space="preserve">My current position focuses on frontend devs which means I’ve been learning JavaScript frameworks like React and NextJS. Previous infrastructure work was primarily in Python. I’ve also done a smidge of Go for CLIs. Very familiar with DevOps and CI/CD tooling for automated deployments using AWS services.</w:t>
+      </w:r>
+    </w:p>
+    <w:bookmarkEnd w:id="21"/>
     <w:bookmarkStart w:id="28" w:name="projects"/>
     <w:p>
       <w:pPr>
@@ -135,7 +145,7 @@
       <w:r>
         <w:t xml:space="preserve"> </w:t>
       </w:r>
-      <w:hyperlink r:id="rId21">
+      <w:hyperlink r:id="rId22">
         <w:r>
           <w:rPr>
             <w:rStyle w:val="Hyperlink"/>
@@ -158,7 +168,7 @@
       <w:r>
         <w:t xml:space="preserve"> </w:t>
       </w:r>
-      <w:hyperlink r:id="rId22">
+      <w:hyperlink r:id="rId23">
         <w:r>
           <w:rPr>
             <w:rStyle w:val="Hyperlink"/>
@@ -175,7 +185,7 @@
       <w:r>
         <w:t xml:space="preserve"> </w:t>
       </w:r>
-      <w:hyperlink r:id="rId23">
+      <w:hyperlink r:id="rId24">
         <w:r>
           <w:rPr>
             <w:rStyle w:val="Hyperlink"/>
@@ -204,7 +214,7 @@
       <w:r>
         <w:t xml:space="preserve"> </w:t>
       </w:r>
-      <w:hyperlink r:id="rId24">
+      <w:hyperlink r:id="rId25">
         <w:r>
           <w:rPr>
             <w:rStyle w:val="Hyperlink"/>
@@ -228,74 +238,39 @@
         <w:pStyle w:val="Compact"/>
       </w:pPr>
       <w:r>
-        <w:t xml:space="preserve">Established a</w:t>
-      </w:r>
-      <w:r>
-        <w:t xml:space="preserve"> </w:t>
-      </w:r>
-      <w:hyperlink r:id="rId25">
-        <w:r>
-          <w:rPr>
-            <w:rStyle w:val="Hyperlink"/>
-          </w:rPr>
-          <w:t xml:space="preserve">Developers Portal</w:t>
-        </w:r>
-      </w:hyperlink>
-      <w:r>
-        <w:t xml:space="preserve"> </w:t>
-      </w:r>
-      <w:r>
-        <w:t xml:space="preserve">for Bold Penguin’s developer community</w:t>
-      </w:r>
-    </w:p>
-    <w:p>
-      <w:pPr>
-        <w:numPr>
-          <w:ilvl w:val="0"/>
-          <w:numId w:val="1001"/>
-        </w:numPr>
-        <w:pStyle w:val="Compact"/>
-      </w:pPr>
-      <w:r>
-        <w:t xml:space="preserve">Meetups and conferences, including AWS re:Invent</w:t>
-      </w:r>
-    </w:p>
-    <w:p>
-      <w:pPr>
-        <w:numPr>
-          <w:ilvl w:val="1"/>
-          <w:numId w:val="1002"/>
-        </w:numPr>
-        <w:pStyle w:val="Compact"/>
-      </w:pPr>
+        <w:t xml:space="preserve">Conference presentation at the</w:t>
+      </w:r>
+      <w:r>
+        <w:t xml:space="preserve"> </w:t>
+      </w:r>
       <w:hyperlink r:id="rId26">
         <w:r>
           <w:rPr>
             <w:rStyle w:val="Hyperlink"/>
           </w:rPr>
-          <w:t xml:space="preserve">Deep Dive on AWS CloudFormation</w:t>
+          <w:t xml:space="preserve">AWS Public Sector Summit</w:t>
         </w:r>
       </w:hyperlink>
-    </w:p>
-    <w:p>
-      <w:pPr>
-        <w:numPr>
-          <w:ilvl w:val="1"/>
-          <w:numId w:val="1002"/>
-        </w:numPr>
-        <w:pStyle w:val="Compact"/>
-      </w:pPr>
+      <w:r>
+        <w:t xml:space="preserve"> </w:t>
+      </w:r>
+      <w:r>
+        <w:t xml:space="preserve">and</w:t>
+      </w:r>
+      <w:r>
+        <w:t xml:space="preserve"> </w:t>
+      </w:r>
       <w:hyperlink r:id="rId27">
         <w:r>
           <w:rPr>
             <w:rStyle w:val="Hyperlink"/>
           </w:rPr>
-          <w:t xml:space="preserve">Earn Your DevOps Black Belt</w:t>
+          <w:t xml:space="preserve">re:Invent</w:t>
         </w:r>
       </w:hyperlink>
     </w:p>
     <w:bookmarkEnd w:id="28"/>
-    <w:bookmarkStart w:id="34" w:name="employment"/>
+    <w:bookmarkStart w:id="35" w:name="employment"/>
     <w:p>
       <w:pPr>
         <w:pStyle w:val="Heading2"/>
@@ -313,7 +288,7 @@
           <w:bCs/>
           <w:b/>
         </w:rPr>
-        <w:t xml:space="preserve">Senior Developer Advocate,</w:t>
+        <w:t xml:space="preserve">Lead Developer Advocate,</w:t>
       </w:r>
       <w:r>
         <w:t xml:space="preserve"> </w:t>
@@ -327,19 +302,19 @@
         <w:pStyle w:val="BodyText"/>
       </w:pPr>
       <w:r>
-        <w:t xml:space="preserve">I engage the Algolia developer community to provide support and awareness of our search and discovery platform. I’ve been doing mostly frontend development in React, but also some Python as well.</w:t>
+        <w:t xml:space="preserve">I lead a team of two developer advocates and two tech writers that provide support and awareness of Algolia’s API-first search platform to our developer community</w:t>
       </w:r>
     </w:p>
     <w:p>
       <w:pPr>
         <w:numPr>
           <w:ilvl w:val="0"/>
-          <w:numId w:val="1003"/>
+          <w:numId w:val="1002"/>
         </w:numPr>
         <w:pStyle w:val="Compact"/>
       </w:pPr>
       <w:r>
-        <w:t xml:space="preserve">I build demo applications like this</w:t>
+        <w:t xml:space="preserve">I launched the</w:t>
       </w:r>
       <w:r>
         <w:t xml:space="preserve"> </w:t>
@@ -349,14 +324,26 @@
           <w:rPr>
             <w:rStyle w:val="Hyperlink"/>
           </w:rPr>
-          <w:t xml:space="preserve">COVID-19 Geographic Map</w:t>
+          <w:t xml:space="preserve">Algolia Discord Server</w:t>
         </w:r>
       </w:hyperlink>
       <w:r>
         <w:t xml:space="preserve"> </w:t>
       </w:r>
       <w:r>
-        <w:t xml:space="preserve">and this</w:t>
+        <w:t xml:space="preserve">with an active community of 550 devs</w:t>
+      </w:r>
+    </w:p>
+    <w:p>
+      <w:pPr>
+        <w:numPr>
+          <w:ilvl w:val="0"/>
+          <w:numId w:val="1002"/>
+        </w:numPr>
+        <w:pStyle w:val="Compact"/>
+      </w:pPr>
+      <w:r>
+        <w:t xml:space="preserve">I build demo applications like this</w:t>
       </w:r>
       <w:r>
         <w:t xml:space="preserve"> </w:t>
@@ -369,23 +356,17 @@
           <w:t xml:space="preserve">Video Transciption Search</w:t>
         </w:r>
       </w:hyperlink>
-      <w:r>
-        <w:t xml:space="preserve"> </w:t>
-      </w:r>
-      <w:r>
-        <w:t xml:space="preserve">and publish blogs explaining them</w:t>
-      </w:r>
     </w:p>
     <w:p>
       <w:pPr>
         <w:numPr>
           <w:ilvl w:val="0"/>
-          <w:numId w:val="1003"/>
+          <w:numId w:val="1002"/>
         </w:numPr>
         <w:pStyle w:val="Compact"/>
       </w:pPr>
       <w:r>
-        <w:t xml:space="preserve">I host our quarterly</w:t>
+        <w:t xml:space="preserve">I help organize and host our quarterly</w:t>
       </w:r>
       <w:r>
         <w:t xml:space="preserve"> </w:t>
@@ -398,12 +379,18 @@
           <w:t xml:space="preserve">Developer Conferences</w:t>
         </w:r>
       </w:hyperlink>
+      <w:r>
+        <w:t xml:space="preserve"> </w:t>
+      </w:r>
+      <w:r>
+        <w:t xml:space="preserve">alongside Developer Marketingneering</w:t>
+      </w:r>
     </w:p>
     <w:p>
       <w:pPr>
         <w:numPr>
           <w:ilvl w:val="0"/>
-          <w:numId w:val="1003"/>
+          <w:numId w:val="1002"/>
         </w:numPr>
         <w:pStyle w:val="Compact"/>
       </w:pPr>
@@ -451,80 +438,50 @@
         <w:pStyle w:val="BodyText"/>
       </w:pPr>
       <w:r>
-        <w:t xml:space="preserve">I worked with our partners to accelerate their integrations</w:t>
-      </w:r>
-      <w:r>
-        <w:t xml:space="preserve"> </w:t>
-      </w:r>
-      <w:r>
-        <w:t xml:space="preserve">with our products. This ranged from single developers linking their</w:t>
-      </w:r>
-      <w:r>
-        <w:t xml:space="preserve"> </w:t>
-      </w:r>
-      <w:r>
-        <w:t xml:space="preserve">Salesforce to our commercial insurance exchange to large enterprise teams</w:t>
-      </w:r>
-      <w:r>
-        <w:t xml:space="preserve"> </w:t>
-      </w:r>
-      <w:r>
-        <w:t xml:space="preserve">connecting multiple bespoke backend systems to our quote and bind platform.</w:t>
+        <w:t xml:space="preserve">I worked with our partners to accelerate their integrations with Bold Penguins insuretech products. This ranged from single developers agencies to large enterprise teams.</w:t>
       </w:r>
     </w:p>
     <w:p>
       <w:pPr>
         <w:numPr>
           <w:ilvl w:val="0"/>
-          <w:numId w:val="1004"/>
+          <w:numId w:val="1003"/>
         </w:numPr>
         <w:pStyle w:val="Compact"/>
       </w:pPr>
       <w:r>
-        <w:t xml:space="preserve">I engaged directly with partners to answer questions and gather product feedback.</w:t>
+        <w:t xml:space="preserve">I worked with our product teams advocating for partner enhancements.</w:t>
       </w:r>
     </w:p>
     <w:p>
       <w:pPr>
         <w:numPr>
           <w:ilvl w:val="0"/>
-          <w:numId w:val="1004"/>
+          <w:numId w:val="1003"/>
         </w:numPr>
         <w:pStyle w:val="Compact"/>
       </w:pPr>
       <w:r>
-        <w:t xml:space="preserve">I worked with our product teams advocating for partner enhancements.</w:t>
+        <w:t xml:space="preserve">I maintained our product documentation.</w:t>
       </w:r>
     </w:p>
     <w:p>
       <w:pPr>
         <w:numPr>
           <w:ilvl w:val="0"/>
-          <w:numId w:val="1004"/>
+          <w:numId w:val="1003"/>
         </w:numPr>
         <w:pStyle w:val="Compact"/>
       </w:pPr>
       <w:r>
-        <w:t xml:space="preserve">I maintained our product documentation.</w:t>
+        <w:t xml:space="preserve">I wrote coding examples and best practices.</w:t>
       </w:r>
     </w:p>
     <w:p>
       <w:pPr>
         <w:numPr>
           <w:ilvl w:val="0"/>
-          <w:numId w:val="1004"/>
-        </w:numPr>
-        <w:pStyle w:val="Compact"/>
-      </w:pPr>
-      <w:r>
-        <w:t xml:space="preserve">I wrote coding examples and best practices.</w:t>
-      </w:r>
-    </w:p>
-    <w:p>
-      <w:pPr>
-        <w:numPr>
-          <w:ilvl w:val="0"/>
-          <w:numId w:val="1004"/>
+          <w:numId w:val="1003"/>
         </w:numPr>
         <w:pStyle w:val="Compact"/>
       </w:pPr>
@@ -550,376 +507,6 @@
       </w:r>
     </w:p>
     <w:p>
-      <w:pPr>
-        <w:pStyle w:val="FirstParagraph"/>
-      </w:pPr>
-      <w:r>
-        <w:rPr>
-          <w:bCs/>
-          <w:b/>
-        </w:rPr>
-        <w:t xml:space="preserve">Senior Developer Advocate, AWS CloudFormation,</w:t>
-      </w:r>
-      <w:r>
-        <w:br/>
-      </w:r>
-      <w:r>
-        <w:t xml:space="preserve">Amazon Web Services, August 2017 to March 2019.</w:t>
-      </w:r>
-    </w:p>
-    <w:p>
-      <w:pPr>
-        <w:pStyle w:val="BodyText"/>
-      </w:pPr>
-      <w:r>
-        <w:t xml:space="preserve">I reported to the AWS CloudFormation service director and served as a liason</w:t>
-      </w:r>
-      <w:r>
-        <w:t xml:space="preserve"> </w:t>
-      </w:r>
-      <w:r>
-        <w:t xml:space="preserve">between the service team and the developer community. I guided customers in</w:t>
-      </w:r>
-      <w:r>
-        <w:t xml:space="preserve"> </w:t>
-      </w:r>
-      <w:r>
-        <w:t xml:space="preserve">following best practices, served as a rallying point for the community, and</w:t>
-      </w:r>
-      <w:r>
-        <w:t xml:space="preserve"> </w:t>
-      </w:r>
-      <w:r>
-        <w:t xml:space="preserve">voiced customer concerns back to the service team.</w:t>
-      </w:r>
-    </w:p>
-    <w:p>
-      <w:pPr>
-        <w:numPr>
-          <w:ilvl w:val="0"/>
-          <w:numId w:val="1005"/>
-        </w:numPr>
-        <w:pStyle w:val="Compact"/>
-      </w:pPr>
-      <w:r>
-        <w:t xml:space="preserve">Represented the developer community in service team planning sessions</w:t>
-      </w:r>
-    </w:p>
-    <w:p>
-      <w:pPr>
-        <w:numPr>
-          <w:ilvl w:val="0"/>
-          <w:numId w:val="1005"/>
-        </w:numPr>
-        <w:pStyle w:val="Compact"/>
-      </w:pPr>
-      <w:r>
-        <w:t xml:space="preserve">Maintained AWS CloudFormation’s open source repositories.</w:t>
-      </w:r>
-    </w:p>
-    <w:p>
-      <w:pPr>
-        <w:numPr>
-          <w:ilvl w:val="0"/>
-          <w:numId w:val="1005"/>
-        </w:numPr>
-        <w:pStyle w:val="Compact"/>
-      </w:pPr>
-      <w:r>
-        <w:t xml:space="preserve">Designed and published best practices and solutions for AWS’ management tools blog</w:t>
-      </w:r>
-    </w:p>
-    <w:p>
-      <w:pPr>
-        <w:numPr>
-          <w:ilvl w:val="0"/>
-          <w:numId w:val="1005"/>
-        </w:numPr>
-        <w:pStyle w:val="Compact"/>
-      </w:pPr>
-      <w:r>
-        <w:t xml:space="preserve">Engaged with customers at meetups and conferences about infrastructure as code best practices</w:t>
-      </w:r>
-    </w:p>
-    <w:p>
-      <w:pPr>
-        <w:pStyle w:val="FirstParagraph"/>
-      </w:pPr>
-      <w:r>
-        <w:rPr>
-          <w:bCs/>
-          <w:b/>
-        </w:rPr>
-        <w:t xml:space="preserve">Security Solution Architect,</w:t>
-      </w:r>
-      <w:r>
-        <w:br/>
-      </w:r>
-      <w:r>
-        <w:t xml:space="preserve">Amazon Web Services, April 2016 to August 2017.</w:t>
-      </w:r>
-    </w:p>
-    <w:p>
-      <w:pPr>
-        <w:pStyle w:val="BodyText"/>
-      </w:pPr>
-      <w:r>
-        <w:t xml:space="preserve">I spoke with CISOs and security practitioners across North America on how to</w:t>
-      </w:r>
-      <w:r>
-        <w:t xml:space="preserve"> </w:t>
-      </w:r>
-      <w:r>
-        <w:t xml:space="preserve">improve their IT security posture by building applications using AWS cloud</w:t>
-      </w:r>
-      <w:r>
-        <w:t xml:space="preserve"> </w:t>
-      </w:r>
-      <w:r>
-        <w:t xml:space="preserve">services.</w:t>
-      </w:r>
-    </w:p>
-    <w:p>
-      <w:pPr>
-        <w:numPr>
-          <w:ilvl w:val="0"/>
-          <w:numId w:val="1006"/>
-        </w:numPr>
-        <w:pStyle w:val="Compact"/>
-      </w:pPr>
-      <w:r>
-        <w:t xml:space="preserve">Reviewed customer cloud network topologies</w:t>
-      </w:r>
-    </w:p>
-    <w:p>
-      <w:pPr>
-        <w:numPr>
-          <w:ilvl w:val="0"/>
-          <w:numId w:val="1006"/>
-        </w:numPr>
-        <w:pStyle w:val="Compact"/>
-      </w:pPr>
-      <w:r>
-        <w:t xml:space="preserve">Created AWS security labs for bootcamps, summits, and loft events.</w:t>
-      </w:r>
-    </w:p>
-    <w:p>
-      <w:pPr>
-        <w:numPr>
-          <w:ilvl w:val="0"/>
-          <w:numId w:val="1006"/>
-        </w:numPr>
-        <w:pStyle w:val="Compact"/>
-      </w:pPr>
-      <w:r>
-        <w:t xml:space="preserve">I helped customers move away from network perimeter controls toward cloud-native solutions</w:t>
-      </w:r>
-    </w:p>
-    <w:p>
-      <w:pPr>
-        <w:numPr>
-          <w:ilvl w:val="0"/>
-          <w:numId w:val="1006"/>
-        </w:numPr>
-        <w:pStyle w:val="Compact"/>
-      </w:pPr>
-      <w:r>
-        <w:t xml:space="preserve">I helped customers understand risks and appropriate controls to secure their data at rest and in transit</w:t>
-      </w:r>
-    </w:p>
-    <w:p>
-      <w:pPr>
-        <w:pStyle w:val="FirstParagraph"/>
-      </w:pPr>
-      <w:r>
-        <w:rPr>
-          <w:bCs/>
-          <w:b/>
-        </w:rPr>
-        <w:t xml:space="preserve">Senior Professional Services Consultant</w:t>
-      </w:r>
-      <w:r>
-        <w:t xml:space="preserve">,</w:t>
-      </w:r>
-      <w:r>
-        <w:br/>
-      </w:r>
-      <w:r>
-        <w:t xml:space="preserve">Amazon Web Services, New York, NY, July 2013 to April 2016.</w:t>
-      </w:r>
-    </w:p>
-    <w:p>
-      <w:pPr>
-        <w:pStyle w:val="BodyText"/>
-      </w:pPr>
-      <w:r>
-        <w:t xml:space="preserve">I helped large enterprises migrate to AWS and integrate Amazon's web services with their existing on-premises systems. I championed repeatable, secure deployment of infrastructure and applications through CI/CD and configuration management.</w:t>
-      </w:r>
-    </w:p>
-    <w:p>
-      <w:pPr>
-        <w:numPr>
-          <w:ilvl w:val="0"/>
-          <w:numId w:val="1007"/>
-        </w:numPr>
-        <w:pStyle w:val="Compact"/>
-      </w:pPr>
-      <w:r>
-        <w:t xml:space="preserve">Built a pipeline for hardening RHEL7 Amazon Machine</w:t>
-      </w:r>
-      <w:r>
-        <w:t xml:space="preserve"> </w:t>
-      </w:r>
-      <w:r>
-        <w:t xml:space="preserve">Images for PCI compliance in Elastic Beanstalk (Packer, Puppet, and CloudFormation with custom Python code)</w:t>
-      </w:r>
-    </w:p>
-    <w:p>
-      <w:pPr>
-        <w:numPr>
-          <w:ilvl w:val="0"/>
-          <w:numId w:val="1007"/>
-        </w:numPr>
-        <w:pStyle w:val="Compact"/>
-      </w:pPr>
-      <w:r>
-        <w:t xml:space="preserve">Cnstructed a CI/CD pipeline for deploying AWS IAM Roles and Policies for delegation of duties requirements (CodeCommit, CodePipeline, Ansible, and CloudFormation)</w:t>
-      </w:r>
-    </w:p>
-    <w:p>
-      <w:pPr>
-        <w:pStyle w:val="FirstParagraph"/>
-      </w:pPr>
-      <w:r>
-        <w:rPr>
-          <w:bCs/>
-          <w:b/>
-        </w:rPr>
-        <w:t xml:space="preserve">Web Security Manager,</w:t>
-      </w:r>
-      <w:r>
-        <w:br/>
-      </w:r>
-      <w:r>
-        <w:t xml:space="preserve">Federal Reserve/HP, Herndon, VA, January 2013 to July 2013.</w:t>
-      </w:r>
-    </w:p>
-    <w:p>
-      <w:pPr>
-        <w:pStyle w:val="BodyText"/>
-      </w:pPr>
-      <w:r>
-        <w:rPr>
-          <w:bCs/>
-          <w:b/>
-        </w:rPr>
-        <w:t xml:space="preserve">SiteMinder/DataPower Subject Matter Expert (Consultant),</w:t>
-      </w:r>
-      <w:r>
-        <w:br/>
-      </w:r>
-      <w:r>
-        <w:t xml:space="preserve">Federal Reserve/HP, Herndon, VA, Feb. 2006 to January 2013.</w:t>
-      </w:r>
-    </w:p>
-    <w:p>
-      <w:pPr>
-        <w:pStyle w:val="BodyText"/>
-      </w:pPr>
-      <w:r>
-        <w:rPr>
-          <w:bCs/>
-          <w:b/>
-        </w:rPr>
-        <w:t xml:space="preserve">Senior Support Engineer</w:t>
-      </w:r>
-      <w:r>
-        <w:t xml:space="preserve">,</w:t>
-      </w:r>
-      <w:r>
-        <w:t xml:space="preserve"> </w:t>
-      </w:r>
-      <w:r>
-        <w:rPr>
-          <w:bCs/>
-          <w:b/>
-        </w:rPr>
-        <w:t xml:space="preserve">Premier Services,</w:t>
-      </w:r>
-      <w:r>
-        <w:t xml:space="preserve"> </w:t>
-      </w:r>
-      <w:r>
-        <w:t xml:space="preserve">CA, Framingham, MA, Nov. 2002 to Feb. 2006.</w:t>
-      </w:r>
-    </w:p>
-    <w:p>
-      <w:pPr>
-        <w:pStyle w:val="BodyText"/>
-      </w:pPr>
-      <w:r>
-        <w:rPr>
-          <w:bCs/>
-          <w:b/>
-        </w:rPr>
-        <w:t xml:space="preserve">Professional Services Consultant</w:t>
-      </w:r>
-      <w:r>
-        <w:t xml:space="preserve">,</w:t>
-      </w:r>
-      <w:r>
-        <w:t xml:space="preserve"> </w:t>
-      </w:r>
-      <w:r>
-        <w:t xml:space="preserve">Netegrity, Waltham, MA, December 2000 to May 2002.</w:t>
-      </w:r>
-    </w:p>
-    <w:p>
-      <w:pPr>
-        <w:pStyle w:val="BodyText"/>
-      </w:pPr>
-      <w:r>
-        <w:rPr>
-          <w:bCs/>
-          <w:b/>
-        </w:rPr>
-        <w:t xml:space="preserve">Web Analyst</w:t>
-      </w:r>
-      <w:r>
-        <w:t xml:space="preserve">,</w:t>
-      </w:r>
-      <w:r>
-        <w:t xml:space="preserve"> </w:t>
-      </w:r>
-      <w:r>
-        <w:t xml:space="preserve">E.W. Scripps Co., Cincinnati, OH, May 1999 to November 2000.</w:t>
-      </w:r>
-    </w:p>
-    <w:bookmarkEnd w:id="34"/>
-    <w:bookmarkStart w:id="36" w:name="education"/>
-    <w:p>
-      <w:pPr>
-        <w:pStyle w:val="Heading2"/>
-      </w:pPr>
-      <w:r>
-        <w:t xml:space="preserve">EDUCATION</w:t>
-      </w:r>
-    </w:p>
-    <w:p>
-      <w:pPr>
-        <w:pStyle w:val="FirstParagraph"/>
-      </w:pPr>
-      <w:r>
-        <w:t xml:space="preserve">BS: Mathematics and Computer Science, BA: Literature and Writing (Cum Laude),</w:t>
-      </w:r>
-      <w:r>
-        <w:br/>
-      </w:r>
-      <w:r>
-        <w:t xml:space="preserve">Northern Kentucky University, KY. August 1997.</w:t>
-      </w:r>
-    </w:p>
-    <w:p>
       <w:r>
         <w:pict>
           <v:rect style="width:0;height:1.5pt" o:hralign="center" o:hrstd="t" o:hr="t"/>
@@ -930,30 +517,297 @@
       <w:pPr>
         <w:pStyle w:val="FirstParagraph"/>
       </w:pPr>
-      <w:hyperlink r:id="rId35">
+      <w:r>
+        <w:rPr>
+          <w:iCs/>
+          <w:i/>
+        </w:rPr>
+        <w:t xml:space="preserve">Generated from Markdown:</w:t>
+      </w:r>
+      <w:r>
+        <w:rPr>
+          <w:iCs/>
+          <w:i/>
+        </w:rPr>
+        <w:t xml:space="preserve"> </w:t>
+      </w:r>
+      <w:hyperlink r:id="rId34">
         <w:r>
           <w:rPr>
             <w:rStyle w:val="Hyperlink"/>
             <w:iCs/>
             <w:i/>
           </w:rPr>
-          <w:t xml:space="preserve">Generated from Markdown:</w:t>
+          <w:t xml:space="preserve">https://github.com/chuckmeyer/pandoc_resume</w:t>
         </w:r>
       </w:hyperlink>
+    </w:p>
+    <w:p>
+      <w:pPr>
+        <w:pStyle w:val="BodyText"/>
+      </w:pPr>
+      <w:r>
+        <w:rPr>
+          <w:bCs/>
+          <w:b/>
+        </w:rPr>
+        <w:t xml:space="preserve">Senior Developer Advocate, AWS CloudFormation,</w:t>
+      </w:r>
+      <w:r>
+        <w:br/>
+      </w:r>
+      <w:r>
+        <w:t xml:space="preserve">Amazon Web Services, August 2017 to March 2019.</w:t>
+      </w:r>
+    </w:p>
+    <w:p>
+      <w:pPr>
+        <w:pStyle w:val="BodyText"/>
+      </w:pPr>
+      <w:r>
+        <w:t xml:space="preserve">I reported to the AWS CloudFormation service director and served as a liason</w:t>
+      </w:r>
+      <w:r>
+        <w:t xml:space="preserve"> </w:t>
+      </w:r>
+      <w:r>
+        <w:t xml:space="preserve">between the service team and the developer community. I guided customers in</w:t>
+      </w:r>
+      <w:r>
+        <w:t xml:space="preserve"> </w:t>
+      </w:r>
+      <w:r>
+        <w:t xml:space="preserve">following best practices, served as a rallying point for the community, and</w:t>
+      </w:r>
+      <w:r>
+        <w:t xml:space="preserve"> </w:t>
+      </w:r>
+      <w:r>
+        <w:t xml:space="preserve">voiced customer concerns back to the service team.</w:t>
+      </w:r>
+    </w:p>
+    <w:p>
+      <w:pPr>
+        <w:numPr>
+          <w:ilvl w:val="0"/>
+          <w:numId w:val="1004"/>
+        </w:numPr>
+        <w:pStyle w:val="Compact"/>
+      </w:pPr>
+      <w:r>
+        <w:t xml:space="preserve">Represented the developer community in service team planning sessions</w:t>
+      </w:r>
+    </w:p>
+    <w:p>
+      <w:pPr>
+        <w:numPr>
+          <w:ilvl w:val="0"/>
+          <w:numId w:val="1004"/>
+        </w:numPr>
+        <w:pStyle w:val="Compact"/>
+      </w:pPr>
+      <w:r>
+        <w:t xml:space="preserve">Maintained AWS CloudFormation’s open source repositories.</w:t>
+      </w:r>
+    </w:p>
+    <w:p>
+      <w:pPr>
+        <w:numPr>
+          <w:ilvl w:val="0"/>
+          <w:numId w:val="1004"/>
+        </w:numPr>
+        <w:pStyle w:val="Compact"/>
+      </w:pPr>
+      <w:r>
+        <w:t xml:space="preserve">Designed and published best practices and solutions for AWS’ management tools blog</w:t>
+      </w:r>
+    </w:p>
+    <w:p>
+      <w:pPr>
+        <w:numPr>
+          <w:ilvl w:val="0"/>
+          <w:numId w:val="1004"/>
+        </w:numPr>
+        <w:pStyle w:val="Compact"/>
+      </w:pPr>
+      <w:r>
+        <w:t xml:space="preserve">Engaged with customers at meetups and conferences about infrastructure as code best practices</w:t>
+      </w:r>
+    </w:p>
+    <w:p>
+      <w:pPr>
+        <w:pStyle w:val="FirstParagraph"/>
+      </w:pPr>
+      <w:r>
+        <w:rPr>
+          <w:bCs/>
+          <w:b/>
+        </w:rPr>
+        <w:t xml:space="preserve">Security Solution Architect,</w:t>
+      </w:r>
+      <w:r>
+        <w:br/>
+      </w:r>
+      <w:r>
+        <w:t xml:space="preserve">Amazon Web Services, April 2016 to August 2017.</w:t>
+      </w:r>
+    </w:p>
+    <w:p>
+      <w:pPr>
+        <w:pStyle w:val="BodyText"/>
+      </w:pPr>
+      <w:r>
+        <w:t xml:space="preserve">I spoke with CISOs and security practitioners across North America on how to</w:t>
+      </w:r>
+      <w:r>
+        <w:t xml:space="preserve"> </w:t>
+      </w:r>
+      <w:r>
+        <w:t xml:space="preserve">improve their IT security posture by building applications using AWS cloud</w:t>
+      </w:r>
+      <w:r>
+        <w:t xml:space="preserve"> </w:t>
+      </w:r>
+      <w:r>
+        <w:t xml:space="preserve">services.</w:t>
+      </w:r>
+    </w:p>
+    <w:p>
+      <w:pPr>
+        <w:numPr>
+          <w:ilvl w:val="0"/>
+          <w:numId w:val="1005"/>
+        </w:numPr>
+        <w:pStyle w:val="Compact"/>
+      </w:pPr>
+      <w:r>
+        <w:t xml:space="preserve">Reviewed customer cloud network topologies</w:t>
+      </w:r>
+    </w:p>
+    <w:p>
+      <w:pPr>
+        <w:numPr>
+          <w:ilvl w:val="0"/>
+          <w:numId w:val="1005"/>
+        </w:numPr>
+        <w:pStyle w:val="Compact"/>
+      </w:pPr>
+      <w:r>
+        <w:t xml:space="preserve">Created AWS security labs for bootcamps, summits, and loft events.</w:t>
+      </w:r>
+    </w:p>
+    <w:p>
+      <w:pPr>
+        <w:pStyle w:val="FirstParagraph"/>
+      </w:pPr>
+      <w:r>
+        <w:rPr>
+          <w:bCs/>
+          <w:b/>
+        </w:rPr>
+        <w:t xml:space="preserve">Senior Professional Services Consultant</w:t>
+      </w:r>
+      <w:r>
+        <w:t xml:space="preserve">,</w:t>
+      </w:r>
+      <w:r>
+        <w:br/>
+      </w:r>
+      <w:r>
+        <w:t xml:space="preserve">Amazon Web Services, New York, NY, July 2013 to April 2016.</w:t>
+      </w:r>
+    </w:p>
+    <w:p>
+      <w:pPr>
+        <w:pStyle w:val="BodyText"/>
+      </w:pPr>
+      <w:r>
+        <w:t xml:space="preserve">I helped large enterprises migrate to AWS and integrate Amazon's web services with their existing on-premises systems. I championed repeatable, secure deployment of infrastructure and applications through CI/CD and configuration management.</w:t>
+      </w:r>
+    </w:p>
+    <w:p>
+      <w:pPr>
+        <w:numPr>
+          <w:ilvl w:val="0"/>
+          <w:numId w:val="1006"/>
+        </w:numPr>
+        <w:pStyle w:val="Compact"/>
+      </w:pPr>
+      <w:r>
+        <w:t xml:space="preserve">Images for PCI compliance in Elastic Beanstalk (Packer, Puppet, and CloudFormation with custom Python code)</w:t>
+      </w:r>
+    </w:p>
+    <w:p>
+      <w:pPr>
+        <w:numPr>
+          <w:ilvl w:val="0"/>
+          <w:numId w:val="1006"/>
+        </w:numPr>
+        <w:pStyle w:val="Compact"/>
+      </w:pPr>
+      <w:r>
+        <w:t xml:space="preserve">Constructed a CI/CD pipeline for deploying AWS IAM Roles and Policies for delegation of duties requirements (CodeCommit, CodePipeline, Ansible, and CloudFormation)</w:t>
+      </w:r>
+    </w:p>
+    <w:bookmarkEnd w:id="35"/>
+    <w:bookmarkStart w:id="36" w:name="education"/>
+    <w:p>
+      <w:pPr>
+        <w:pStyle w:val="Heading2"/>
+      </w:pPr>
+      <w:r>
+        <w:t xml:space="preserve">EDUCATION</w:t>
+      </w:r>
+    </w:p>
+    <w:p>
+      <w:pPr>
+        <w:pStyle w:val="FirstParagraph"/>
+      </w:pPr>
+      <w:r>
+        <w:t xml:space="preserve">BS: Mathematics and Computer Science, BA: Literature and Writing (Cum Laude),</w:t>
+      </w:r>
+      <w:r>
+        <w:br/>
+      </w:r>
+      <w:r>
+        <w:t xml:space="preserve">Northern Kentucky University, KY. August 1997.</w:t>
+      </w:r>
+    </w:p>
+    <w:p>
+      <w:r>
+        <w:pict>
+          <v:rect style="width:0;height:1.5pt" o:hralign="center" o:hrstd="t" o:hr="t"/>
+        </w:pict>
+      </w:r>
+    </w:p>
+    <w:p>
+      <w:pPr>
+        <w:pStyle w:val="FirstParagraph"/>
+      </w:pPr>
       <w:r>
         <w:rPr>
           <w:iCs/>
           <w:i/>
         </w:rPr>
-        <w:t xml:space="preserve"> </w:t>
+        <w:t xml:space="preserve">Generated from Markdown:</w:t>
       </w:r>
       <w:r>
         <w:rPr>
           <w:iCs/>
           <w:i/>
         </w:rPr>
-        <w:t xml:space="preserve">https://github.com/chuckmeyer/pandoc_resume</w:t>
-      </w:r>
+        <w:t xml:space="preserve"> </w:t>
+      </w:r>
+      <w:hyperlink r:id="rId34">
+        <w:r>
+          <w:rPr>
+            <w:rStyle w:val="Hyperlink"/>
+            <w:iCs/>
+            <w:i/>
+          </w:rPr>
+          <w:t xml:space="preserve">https://github.com/chuckmeyer/pandoc_resume</w:t>
+        </w:r>
+      </w:hyperlink>
     </w:p>
     <w:bookmarkEnd w:id="36"/>
     <w:sectPr/>
@@ -1157,9 +1011,6 @@
     <w:abstractNumId w:val="991"/>
   </w:num>
   <w:num w:numId="1006">
-    <w:abstractNumId w:val="991"/>
-  </w:num>
-  <w:num w:numId="1007">
     <w:abstractNumId w:val="991"/>
   </w:num>
 </w:numbering>

</xml_diff>

<commit_message>
Corrected link to github repo
</commit_message>
<xml_diff>
--- a/output/chuckmeyer-resume.docx
+++ b/output/chuckmeyer-resume.docx
@@ -5,12 +5,17 @@
     <w:tbl>
       <w:tblPr>
         <w:tblStyle w:val="Table"/>
-        <w:tblW w:type="pct" w:w="0.0"/>
+        <w:tblW w:type="auto" w:w="0"/>
         <w:tblLook w:firstRow="0" w:lastRow="0" w:firstColumn="0" w:lastColumn="0" w:noHBand="0" w:noVBand="0" w:val="0000"/>
+        <w:jc w:val="start"/>
       </w:tblPr>
-      <w:tblGrid/>
+      <w:tblGrid>
+        <w:gridCol w:w="3960"/>
+        <w:gridCol w:w="3960"/>
+      </w:tblGrid>
       <w:tr>
         <w:tc>
+          <w:tcPr/>
           <w:p>
             <w:pPr>
               <w:pStyle w:val="Compact"/>
@@ -26,6 +31,7 @@
           </w:p>
         </w:tc>
         <w:tc>
+          <w:tcPr/>
           <w:p>
             <w:pPr>
               <w:pStyle w:val="Compact"/>
@@ -39,6 +45,7 @@
       </w:tr>
       <w:tr>
         <w:tc>
+          <w:tcPr/>
           <w:p>
             <w:pPr>
               <w:pStyle w:val="Compact"/>
@@ -50,6 +57,7 @@
           </w:p>
         </w:tc>
         <w:tc>
+          <w:tcPr/>
           <w:p>
             <w:pPr>
               <w:pStyle w:val="Compact"/>
@@ -63,6 +71,7 @@
       </w:tr>
       <w:tr>
         <w:tc>
+          <w:tcPr/>
           <w:p>
             <w:pPr>
               <w:pStyle w:val="Compact"/>
@@ -74,6 +83,7 @@
           </w:p>
         </w:tc>
         <w:tc>
+          <w:tcPr/>
           <w:p>
             <w:pPr>
               <w:pStyle w:val="Compact"/>
@@ -538,7 +548,7 @@
             <w:iCs/>
             <w:i/>
           </w:rPr>
-          <w:t xml:space="preserve">https://github.com/chuckmeyer/pandoc_resume</w:t>
+          <w:t xml:space="preserve">https://github.com/chuckmeyer/pandoc-resume</w:t>
         </w:r>
       </w:hyperlink>
     </w:p>
@@ -805,7 +815,7 @@
             <w:iCs/>
             <w:i/>
           </w:rPr>
-          <w:t xml:space="preserve">https://github.com/chuckmeyer/pandoc_resume</w:t>
+          <w:t xml:space="preserve">https://github.com/chuckmeyer/pandoc-resume</w:t>
         </w:r>
       </w:hyperlink>
     </w:p>
@@ -841,7 +851,7 @@
 <file path=word/numbering.xml><?xml version="1.0" encoding="utf-8"?>
 <w:numbering xmlns:w="http://schemas.openxmlformats.org/wordprocessingml/2006/main">
   <w:abstractNum w:abstractNumId="990">
-    <w:nsid w:val="2c1ae401"/>
+    <w:nsid w:val="A990"/>
     <w:multiLevelType w:val="multilevel"/>
     <w:lvl w:ilvl="0">
       <w:numFmt w:val="bullet"/>
@@ -917,7 +927,7 @@
     </w:lvl>
   </w:abstractNum>
   <w:abstractNum w:abstractNumId="991">
-    <w:nsid w:val="ea454b4c"/>
+    <w:nsid w:val="A991"/>
     <w:multiLevelType w:val="multilevel"/>
     <w:lvl w:ilvl="0">
       <w:numFmt w:val="bullet"/>
@@ -1572,7 +1582,10 @@
   <w:style w:type="character" w:customStyle="1" w:styleId="ImportTok">
     <w:name w:val="ImportTok"/>
     <w:basedOn w:val="VerbatimChar"/>
-    <w:rPr/>
+    <w:rPr>
+      <w:color w:val="008000"/>
+      <w:b/>
+    </w:rPr>
   </w:style>
   <w:style w:type="character" w:customStyle="1" w:styleId="CommentTok">
     <w:name w:val="CommentTok"/>
@@ -1647,7 +1660,9 @@
   <w:style w:type="character" w:customStyle="1" w:styleId="BuiltInTok">
     <w:name w:val="BuiltInTok"/>
     <w:basedOn w:val="VerbatimChar"/>
-    <w:rPr/>
+    <w:rPr>
+      <w:color w:val="008000"/>
+    </w:rPr>
   </w:style>
   <w:style w:type="character" w:customStyle="1" w:styleId="ExtensionTok">
     <w:name w:val="ExtensionTok"/>

</xml_diff>